<commit_message>
Javascript and Testing client scripts
</commit_message>
<xml_diff>
--- a/Ebooks/QUnit/QUnit fundamentals.docx
+++ b/Ebooks/QUnit/QUnit fundamentals.docx
@@ -494,13 +494,7 @@
         <w:t>1 assertions of 1 passed, 0 failed</w:t>
       </w:r>
       <w:r>
-        <w:t xml:space="preserve"> means {passed assertions} assertions of {total of assertions} passed, {failed </w:t>
-      </w:r>
-      <w:r>
-        <w:t>assertions</w:t>
-      </w:r>
-      <w:r>
-        <w:t xml:space="preserve"> } failed.</w:t>
+        <w:t xml:space="preserve"> means {passed assertions} assertions of {total of assertions} passed, {failed assertions } failed.</w:t>
       </w:r>
     </w:p>
     <w:p>
@@ -541,17 +535,7 @@
           <w:szCs w:val="20"/>
           <w:highlight w:val="lightGray"/>
         </w:rPr>
-        <w:t>Test number 1 == string "1</w:t>
-      </w:r>
-      <w:r>
-        <w:rPr>
-          <w:rFonts w:ascii="Consolas" w:hAnsi="Consolas" w:cs="Consolas"/>
-          <w:color w:val="C45911" w:themeColor="accent2" w:themeShade="BF"/>
-          <w:sz w:val="20"/>
-          <w:szCs w:val="20"/>
-          <w:highlight w:val="lightGray"/>
-        </w:rPr>
-        <w:t>"</w:t>
+        <w:t>Test number 1 == string "1"</w:t>
       </w:r>
       <w:r>
         <w:t xml:space="preserve"> is assertion name.</w:t>
@@ -875,7 +859,7 @@
         <w:pStyle w:val="Heading1"/>
       </w:pPr>
       <w:r>
-        <w:t>Assert – ok()</w:t>
+        <w:t>Assert – ok</w:t>
       </w:r>
       <w:r>
         <w:t xml:space="preserve"> function</w:t>
@@ -1408,7 +1392,7 @@
         <w:pStyle w:val="Heading1"/>
       </w:pPr>
       <w:r>
-        <w:t>Assert – equal() function</w:t>
+        <w:t>Assert – equal function</w:t>
       </w:r>
     </w:p>
     <w:p>
@@ -1619,12 +1603,25 @@
         <w:pStyle w:val="Heading1"/>
       </w:pPr>
       <w:r>
-        <w:t>Assert – notEqual() function</w:t>
-      </w:r>
-    </w:p>
-    <w:p>
-      <w:r>
-        <w:t>The opposite thing of equal() function.</w:t>
+        <w:t>Assert – notEqual function</w:t>
+      </w:r>
+    </w:p>
+    <w:p>
+      <w:r>
+        <w:t xml:space="preserve">The opposite thing of </w:t>
+      </w:r>
+      <w:r>
+        <w:rPr>
+          <w:rFonts w:ascii="Consolas" w:hAnsi="Consolas" w:cs="Consolas"/>
+          <w:color w:val="C45911" w:themeColor="accent2" w:themeShade="BF"/>
+          <w:sz w:val="20"/>
+          <w:szCs w:val="20"/>
+          <w:highlight w:val="lightGray"/>
+        </w:rPr>
+        <w:t>equal</w:t>
+      </w:r>
+      <w:r>
+        <w:t xml:space="preserve"> function.</w:t>
       </w:r>
     </w:p>
     <w:p>
@@ -1699,7 +1696,7 @@
         <w:pStyle w:val="Heading1"/>
       </w:pPr>
       <w:r>
-        <w:t>Assert – strictEqual() function</w:t>
+        <w:t>Assert – strictEqual function</w:t>
       </w:r>
     </w:p>
     <w:p>
@@ -1741,7 +1738,20 @@
     </w:p>
     <w:p>
       <w:r>
-        <w:t>Referring to Assert – equal function to understand each parameters. They are same.</w:t>
+        <w:t xml:space="preserve">Referring to Assert – </w:t>
+      </w:r>
+      <w:r>
+        <w:rPr>
+          <w:rFonts w:ascii="Consolas" w:hAnsi="Consolas" w:cs="Consolas"/>
+          <w:color w:val="C45911" w:themeColor="accent2" w:themeShade="BF"/>
+          <w:sz w:val="20"/>
+          <w:szCs w:val="20"/>
+          <w:highlight w:val="lightGray"/>
+        </w:rPr>
+        <w:t>equal</w:t>
+      </w:r>
+      <w:r>
+        <w:t xml:space="preserve"> function to understand each parameters. They are same.</w:t>
       </w:r>
     </w:p>
     <w:p>
@@ -1843,12 +1853,38 @@
         <w:pStyle w:val="Heading1"/>
       </w:pPr>
       <w:r>
-        <w:t>Assert – notStrictEqual() function</w:t>
-      </w:r>
-    </w:p>
-    <w:p>
-      <w:r>
-        <w:t>The opposite thing of strictEqual() function. It has same structure with strictEqual() function.</w:t>
+        <w:t>Assert – notStrictEqual function</w:t>
+      </w:r>
+    </w:p>
+    <w:p>
+      <w:r>
+        <w:t xml:space="preserve">The opposite thing of </w:t>
+      </w:r>
+      <w:r>
+        <w:rPr>
+          <w:rFonts w:ascii="Consolas" w:hAnsi="Consolas" w:cs="Consolas"/>
+          <w:color w:val="C45911" w:themeColor="accent2" w:themeShade="BF"/>
+          <w:sz w:val="20"/>
+          <w:szCs w:val="20"/>
+          <w:highlight w:val="lightGray"/>
+        </w:rPr>
+        <w:t>strictEqual</w:t>
+      </w:r>
+      <w:r>
+        <w:t xml:space="preserve"> function. It has same structure with </w:t>
+      </w:r>
+      <w:r>
+        <w:rPr>
+          <w:rFonts w:ascii="Consolas" w:hAnsi="Consolas" w:cs="Consolas"/>
+          <w:color w:val="C45911" w:themeColor="accent2" w:themeShade="BF"/>
+          <w:sz w:val="20"/>
+          <w:szCs w:val="20"/>
+          <w:highlight w:val="lightGray"/>
+        </w:rPr>
+        <w:t>strictEqual</w:t>
+      </w:r>
+      <w:r>
+        <w:t xml:space="preserve"> function.</w:t>
       </w:r>
     </w:p>
     <w:p>
@@ -1867,7 +1903,20 @@
     </w:p>
     <w:p>
       <w:r>
-        <w:t>Referring to Assert – equal function to understand each parameters.</w:t>
+        <w:t xml:space="preserve">Referring to Assert – </w:t>
+      </w:r>
+      <w:r>
+        <w:rPr>
+          <w:rFonts w:ascii="Consolas" w:hAnsi="Consolas" w:cs="Consolas"/>
+          <w:color w:val="C45911" w:themeColor="accent2" w:themeShade="BF"/>
+          <w:sz w:val="20"/>
+          <w:szCs w:val="20"/>
+          <w:highlight w:val="lightGray"/>
+        </w:rPr>
+        <w:t>equal</w:t>
+      </w:r>
+      <w:r>
+        <w:t xml:space="preserve"> function to understand each parameters.</w:t>
       </w:r>
     </w:p>
     <w:p>
@@ -1875,7 +1924,7 @@
         <w:pStyle w:val="Heading1"/>
       </w:pPr>
       <w:r>
-        <w:t>Assert – deepEqual() function</w:t>
+        <w:t>Assert – deepEqual function</w:t>
       </w:r>
     </w:p>
     <w:p>
@@ -1886,100 +1935,3331 @@
         <w:t xml:space="preserve"> </w:t>
       </w:r>
       <w:r>
-        <w:t>The deepEqual() assertion can be used just like equal() when comparing the value of objects, such that { key: value } is equal to { key: value }. For non-scalar values, identity will be disregarded by deepEqual.</w:t>
-      </w:r>
-      <w:r>
-        <w:t xml:space="preserve"> chuaxong</w:t>
-      </w:r>
+        <w:t xml:space="preserve">The </w:t>
+      </w:r>
+      <w:r>
+        <w:rPr>
+          <w:rFonts w:ascii="Consolas" w:hAnsi="Consolas" w:cs="Consolas"/>
+          <w:color w:val="C45911" w:themeColor="accent2" w:themeShade="BF"/>
+          <w:sz w:val="20"/>
+          <w:szCs w:val="20"/>
+          <w:highlight w:val="lightGray"/>
+        </w:rPr>
+        <w:t>deepEqual</w:t>
+      </w:r>
+      <w:r>
+        <w:t xml:space="preserve"> assertion can be used just like </w:t>
+      </w:r>
+      <w:r>
+        <w:rPr>
+          <w:rFonts w:ascii="Consolas" w:hAnsi="Consolas" w:cs="Consolas"/>
+          <w:color w:val="C45911" w:themeColor="accent2" w:themeShade="BF"/>
+          <w:sz w:val="20"/>
+          <w:szCs w:val="20"/>
+          <w:highlight w:val="lightGray"/>
+        </w:rPr>
+        <w:t>equal</w:t>
+      </w:r>
+      <w:r>
+        <w:t xml:space="preserve"> when comparing the value of objects, such that {key: value} is equal to {key: value}. For non-scalar values, identity will be disregarded by </w:t>
+      </w:r>
+      <w:r>
+        <w:rPr>
+          <w:rFonts w:ascii="Consolas" w:hAnsi="Consolas" w:cs="Consolas"/>
+          <w:color w:val="C45911" w:themeColor="accent2" w:themeShade="BF"/>
+          <w:sz w:val="20"/>
+          <w:szCs w:val="20"/>
+          <w:highlight w:val="lightGray"/>
+        </w:rPr>
+        <w:t>deepEqual</w:t>
+      </w:r>
+      <w:r>
+        <w:t>.</w:t>
+      </w:r>
+    </w:p>
+    <w:p>
+      <w:r>
+        <w:t>Structure:</w:t>
+      </w:r>
+    </w:p>
+    <w:p>
+      <w:pPr>
+        <w:pStyle w:val="Codesample"/>
+      </w:pPr>
+      <w:r>
+        <w:t>deep</w:t>
+      </w:r>
+      <w:r>
+        <w:t>Equal(actual, expected[, message])</w:t>
+      </w:r>
+    </w:p>
+    <w:p>
+      <w:r>
+        <w:t xml:space="preserve">Referring to Assert – </w:t>
+      </w:r>
+      <w:r>
+        <w:rPr>
+          <w:rFonts w:ascii="Consolas" w:hAnsi="Consolas" w:cs="Consolas"/>
+          <w:color w:val="C45911" w:themeColor="accent2" w:themeShade="BF"/>
+          <w:sz w:val="20"/>
+          <w:szCs w:val="20"/>
+          <w:highlight w:val="lightGray"/>
+        </w:rPr>
+        <w:t>equal</w:t>
+      </w:r>
+      <w:r>
+        <w:t xml:space="preserve"> function to understand each parameters. They are same.</w:t>
+      </w:r>
+    </w:p>
+    <w:p>
+      <w:r>
+        <w:t>Sample as:</w:t>
+      </w:r>
+    </w:p>
+    <w:p>
+      <w:r>
+        <w:rPr>
+          <w:noProof/>
+        </w:rPr>
+        <w:drawing>
+          <wp:inline distT="0" distB="0" distL="0" distR="0" wp14:anchorId="008BFF9C" wp14:editId="5B5709DB">
+            <wp:extent cx="5212080" cy="1115568"/>
+            <wp:effectExtent l="0" t="0" r="0" b="8890"/>
+            <wp:docPr id="23" name="Picture 23"/>
+            <wp:cNvGraphicFramePr>
+              <a:graphicFrameLocks xmlns:a="http://schemas.openxmlformats.org/drawingml/2006/main" noChangeAspect="1"/>
+            </wp:cNvGraphicFramePr>
+            <a:graphic xmlns:a="http://schemas.openxmlformats.org/drawingml/2006/main">
+              <a:graphicData uri="http://schemas.openxmlformats.org/drawingml/2006/picture">
+                <pic:pic xmlns:pic="http://schemas.openxmlformats.org/drawingml/2006/picture">
+                  <pic:nvPicPr>
+                    <pic:cNvPr id="1" name=""/>
+                    <pic:cNvPicPr/>
+                  </pic:nvPicPr>
+                  <pic:blipFill>
+                    <a:blip r:embed="rId30"/>
+                    <a:stretch>
+                      <a:fillRect/>
+                    </a:stretch>
+                  </pic:blipFill>
+                  <pic:spPr>
+                    <a:xfrm>
+                      <a:off x="0" y="0"/>
+                      <a:ext cx="5212080" cy="1115568"/>
+                    </a:xfrm>
+                    <a:prstGeom prst="rect">
+                      <a:avLst/>
+                    </a:prstGeom>
+                  </pic:spPr>
+                </pic:pic>
+              </a:graphicData>
+            </a:graphic>
+          </wp:inline>
+        </w:drawing>
+      </w:r>
+    </w:p>
+    <w:p>
+      <w:r>
+        <w:t>The result as:</w:t>
+      </w:r>
+    </w:p>
+    <w:p>
+      <w:r>
+        <w:rPr>
+          <w:noProof/>
+        </w:rPr>
+        <w:drawing>
+          <wp:inline distT="0" distB="0" distL="0" distR="0" wp14:anchorId="3F9AEF38" wp14:editId="07CB7074">
+            <wp:extent cx="5943600" cy="3256280"/>
+            <wp:effectExtent l="0" t="0" r="0" b="1270"/>
+            <wp:docPr id="24" name="Picture 24"/>
+            <wp:cNvGraphicFramePr>
+              <a:graphicFrameLocks xmlns:a="http://schemas.openxmlformats.org/drawingml/2006/main" noChangeAspect="1"/>
+            </wp:cNvGraphicFramePr>
+            <a:graphic xmlns:a="http://schemas.openxmlformats.org/drawingml/2006/main">
+              <a:graphicData uri="http://schemas.openxmlformats.org/drawingml/2006/picture">
+                <pic:pic xmlns:pic="http://schemas.openxmlformats.org/drawingml/2006/picture">
+                  <pic:nvPicPr>
+                    <pic:cNvPr id="1" name=""/>
+                    <pic:cNvPicPr/>
+                  </pic:nvPicPr>
+                  <pic:blipFill>
+                    <a:blip r:embed="rId31"/>
+                    <a:stretch>
+                      <a:fillRect/>
+                    </a:stretch>
+                  </pic:blipFill>
+                  <pic:spPr>
+                    <a:xfrm>
+                      <a:off x="0" y="0"/>
+                      <a:ext cx="5943600" cy="3256280"/>
+                    </a:xfrm>
+                    <a:prstGeom prst="rect">
+                      <a:avLst/>
+                    </a:prstGeom>
+                  </pic:spPr>
+                </pic:pic>
+              </a:graphicData>
+            </a:graphic>
+          </wp:inline>
+        </w:drawing>
+      </w:r>
+    </w:p>
+    <w:p>
+      <w:r>
+        <w:t xml:space="preserve">Note: it uses </w:t>
+      </w:r>
+      <w:r>
+        <w:rPr>
+          <w:rFonts w:ascii="Consolas" w:hAnsi="Consolas" w:cs="Consolas"/>
+          <w:color w:val="C45911" w:themeColor="accent2" w:themeShade="BF"/>
+          <w:sz w:val="20"/>
+          <w:szCs w:val="20"/>
+          <w:highlight w:val="lightGray"/>
+        </w:rPr>
+        <w:t>strictEqual</w:t>
+      </w:r>
+      <w:r>
+        <w:t xml:space="preserve"> to compare each element in an array or json. So, false differs 0, true differs 1, 1 differs ‘1’, null differs undefined …</w:t>
+      </w:r>
+      <w:r>
+        <w:t xml:space="preserve"> It uses both type and value comparisons.</w:t>
+      </w:r>
+    </w:p>
+    <w:p>
+      <w:pPr>
+        <w:pStyle w:val="Heading1"/>
+      </w:pPr>
+      <w:r>
+        <w:lastRenderedPageBreak/>
+        <w:t>Assert – notDeepEqual function</w:t>
+      </w:r>
+    </w:p>
+    <w:p>
+      <w:r>
+        <w:t xml:space="preserve">The opposite function of </w:t>
+      </w:r>
+      <w:r>
+        <w:rPr>
+          <w:rFonts w:ascii="Consolas" w:hAnsi="Consolas" w:cs="Consolas"/>
+          <w:color w:val="C45911" w:themeColor="accent2" w:themeShade="BF"/>
+          <w:sz w:val="20"/>
+          <w:szCs w:val="20"/>
+          <w:highlight w:val="lightGray"/>
+        </w:rPr>
+        <w:t>deepEqual</w:t>
+      </w:r>
+      <w:r>
+        <w:t xml:space="preserve"> function</w:t>
+      </w:r>
+      <w:r>
+        <w:t>.</w:t>
+      </w:r>
+    </w:p>
+    <w:p>
+      <w:r>
+        <w:t>Structure:</w:t>
+      </w:r>
+    </w:p>
+    <w:p>
+      <w:pPr>
+        <w:pStyle w:val="Codesample"/>
+      </w:pPr>
+      <w:r>
+        <w:t>notDeep</w:t>
+      </w:r>
+      <w:r>
+        <w:t>Equal(actual, expected[, message])</w:t>
+      </w:r>
+    </w:p>
+    <w:p>
+      <w:r>
+        <w:t xml:space="preserve">Referring to Assert – </w:t>
+      </w:r>
+      <w:r>
+        <w:rPr>
+          <w:rFonts w:ascii="Consolas" w:hAnsi="Consolas" w:cs="Consolas"/>
+          <w:color w:val="C45911" w:themeColor="accent2" w:themeShade="BF"/>
+          <w:sz w:val="20"/>
+          <w:szCs w:val="20"/>
+          <w:highlight w:val="lightGray"/>
+        </w:rPr>
+        <w:t>equal</w:t>
+      </w:r>
+      <w:r>
+        <w:t xml:space="preserve"> function to understand each parameters. They are same.</w:t>
+      </w:r>
+    </w:p>
+    <w:p>
+      <w:pPr>
+        <w:pStyle w:val="Heading1"/>
+      </w:pPr>
+      <w:r>
+        <w:t>Assert – propEqual function</w:t>
+      </w:r>
+    </w:p>
+    <w:p>
+      <w:r>
+        <w:t>A strict type and value comparison of an object’s own properties.</w:t>
+      </w:r>
+    </w:p>
+    <w:p>
+      <w:r>
+        <w:t>Structure:</w:t>
+      </w:r>
+    </w:p>
+    <w:p>
+      <w:pPr>
+        <w:pStyle w:val="Codesample"/>
+      </w:pPr>
+      <w:r>
+        <w:t>prop</w:t>
+      </w:r>
+      <w:r>
+        <w:t>Equal(actual, expected[, message])</w:t>
+      </w:r>
+    </w:p>
+    <w:p>
+      <w:r>
+        <w:t xml:space="preserve">Referring to Assert – </w:t>
+      </w:r>
+      <w:r>
+        <w:rPr>
+          <w:rFonts w:ascii="Consolas" w:hAnsi="Consolas" w:cs="Consolas"/>
+          <w:color w:val="C45911" w:themeColor="accent2" w:themeShade="BF"/>
+          <w:sz w:val="20"/>
+          <w:szCs w:val="20"/>
+          <w:highlight w:val="lightGray"/>
+        </w:rPr>
+        <w:t>equal</w:t>
+      </w:r>
+      <w:r>
+        <w:t xml:space="preserve"> function to understand each parameters. They are same.</w:t>
+      </w:r>
+    </w:p>
+    <w:p>
+      <w:r>
+        <w:t xml:space="preserve">The </w:t>
+      </w:r>
+      <w:r>
+        <w:rPr>
+          <w:rFonts w:ascii="Consolas" w:hAnsi="Consolas" w:cs="Consolas"/>
+          <w:color w:val="C45911" w:themeColor="accent2" w:themeShade="BF"/>
+          <w:sz w:val="20"/>
+          <w:szCs w:val="20"/>
+          <w:highlight w:val="lightGray"/>
+        </w:rPr>
+        <w:t>propEqual</w:t>
+      </w:r>
+      <w:r>
+        <w:t xml:space="preserve"> assertion provides strictly </w:t>
+      </w:r>
+      <w:r>
+        <w:rPr>
+          <w:rFonts w:ascii="Consolas" w:hAnsi="Consolas" w:cs="Consolas"/>
+          <w:color w:val="C45911" w:themeColor="accent2" w:themeShade="BF"/>
+          <w:sz w:val="20"/>
+          <w:szCs w:val="20"/>
+          <w:highlight w:val="lightGray"/>
+        </w:rPr>
+        <w:t>(===)</w:t>
+      </w:r>
+      <w:r>
+        <w:t xml:space="preserve"> comparison of Object properties. Unlike </w:t>
+      </w:r>
+      <w:r>
+        <w:rPr>
+          <w:rFonts w:ascii="Consolas" w:hAnsi="Consolas" w:cs="Consolas"/>
+          <w:color w:val="C45911" w:themeColor="accent2" w:themeShade="BF"/>
+          <w:sz w:val="20"/>
+          <w:szCs w:val="20"/>
+          <w:highlight w:val="lightGray"/>
+        </w:rPr>
+        <w:t>deepEqual</w:t>
+      </w:r>
+      <w:r>
+        <w:t>, this assertion can be used to compare two objects made with different constructors and prototype</w:t>
+      </w:r>
+      <w:r>
+        <w:t>s</w:t>
+      </w:r>
+      <w:r>
+        <w:t>.</w:t>
+      </w:r>
+    </w:p>
+    <w:p>
+      <w:r>
+        <w:t>Sample:</w:t>
+      </w:r>
+    </w:p>
+    <w:p>
+      <w:r>
+        <w:rPr>
+          <w:noProof/>
+        </w:rPr>
+        <w:drawing>
+          <wp:inline distT="0" distB="0" distL="0" distR="0" wp14:anchorId="615EAF00" wp14:editId="05E2AC5A">
+            <wp:extent cx="5714286" cy="2371429"/>
+            <wp:effectExtent l="0" t="0" r="1270" b="0"/>
+            <wp:docPr id="25" name="Picture 25"/>
+            <wp:cNvGraphicFramePr>
+              <a:graphicFrameLocks xmlns:a="http://schemas.openxmlformats.org/drawingml/2006/main" noChangeAspect="1"/>
+            </wp:cNvGraphicFramePr>
+            <a:graphic xmlns:a="http://schemas.openxmlformats.org/drawingml/2006/main">
+              <a:graphicData uri="http://schemas.openxmlformats.org/drawingml/2006/picture">
+                <pic:pic xmlns:pic="http://schemas.openxmlformats.org/drawingml/2006/picture">
+                  <pic:nvPicPr>
+                    <pic:cNvPr id="1" name=""/>
+                    <pic:cNvPicPr/>
+                  </pic:nvPicPr>
+                  <pic:blipFill>
+                    <a:blip r:embed="rId32"/>
+                    <a:stretch>
+                      <a:fillRect/>
+                    </a:stretch>
+                  </pic:blipFill>
+                  <pic:spPr>
+                    <a:xfrm>
+                      <a:off x="0" y="0"/>
+                      <a:ext cx="5714286" cy="2371429"/>
+                    </a:xfrm>
+                    <a:prstGeom prst="rect">
+                      <a:avLst/>
+                    </a:prstGeom>
+                  </pic:spPr>
+                </pic:pic>
+              </a:graphicData>
+            </a:graphic>
+          </wp:inline>
+        </w:drawing>
+      </w:r>
+    </w:p>
+    <w:p>
+      <w:r>
+        <w:t>The result as:</w:t>
+      </w:r>
+    </w:p>
+    <w:p>
+      <w:r>
+        <w:rPr>
+          <w:noProof/>
+        </w:rPr>
+        <w:drawing>
+          <wp:inline distT="0" distB="0" distL="0" distR="0" wp14:anchorId="639EF5F8" wp14:editId="55251BF9">
+            <wp:extent cx="4476190" cy="1133333"/>
+            <wp:effectExtent l="0" t="0" r="635" b="0"/>
+            <wp:docPr id="26" name="Picture 26"/>
+            <wp:cNvGraphicFramePr>
+              <a:graphicFrameLocks xmlns:a="http://schemas.openxmlformats.org/drawingml/2006/main" noChangeAspect="1"/>
+            </wp:cNvGraphicFramePr>
+            <a:graphic xmlns:a="http://schemas.openxmlformats.org/drawingml/2006/main">
+              <a:graphicData uri="http://schemas.openxmlformats.org/drawingml/2006/picture">
+                <pic:pic xmlns:pic="http://schemas.openxmlformats.org/drawingml/2006/picture">
+                  <pic:nvPicPr>
+                    <pic:cNvPr id="1" name=""/>
+                    <pic:cNvPicPr/>
+                  </pic:nvPicPr>
+                  <pic:blipFill>
+                    <a:blip r:embed="rId33"/>
+                    <a:stretch>
+                      <a:fillRect/>
+                    </a:stretch>
+                  </pic:blipFill>
+                  <pic:spPr>
+                    <a:xfrm>
+                      <a:off x="0" y="0"/>
+                      <a:ext cx="4476190" cy="1133333"/>
+                    </a:xfrm>
+                    <a:prstGeom prst="rect">
+                      <a:avLst/>
+                    </a:prstGeom>
+                  </pic:spPr>
+                </pic:pic>
+              </a:graphicData>
+            </a:graphic>
+          </wp:inline>
+        </w:drawing>
+      </w:r>
+    </w:p>
+    <w:p>
+      <w:pPr>
+        <w:pStyle w:val="Heading1"/>
+      </w:pPr>
+      <w:r>
+        <w:t>Assert – notPropEqual function</w:t>
+      </w:r>
+    </w:p>
+    <w:p>
+      <w:r>
+        <w:t xml:space="preserve">The opposite function of </w:t>
+      </w:r>
+      <w:r>
+        <w:rPr>
+          <w:rFonts w:ascii="Consolas" w:hAnsi="Consolas" w:cs="Consolas"/>
+          <w:color w:val="C45911" w:themeColor="accent2" w:themeShade="BF"/>
+          <w:sz w:val="20"/>
+          <w:szCs w:val="20"/>
+          <w:highlight w:val="lightGray"/>
+        </w:rPr>
+        <w:t>prop</w:t>
+      </w:r>
+      <w:r>
+        <w:rPr>
+          <w:rFonts w:ascii="Consolas" w:hAnsi="Consolas" w:cs="Consolas"/>
+          <w:color w:val="C45911" w:themeColor="accent2" w:themeShade="BF"/>
+          <w:sz w:val="20"/>
+          <w:szCs w:val="20"/>
+          <w:highlight w:val="lightGray"/>
+        </w:rPr>
+        <w:t>Equal</w:t>
+      </w:r>
+      <w:r>
+        <w:t xml:space="preserve"> function.</w:t>
+      </w:r>
+    </w:p>
+    <w:p>
+      <w:r>
+        <w:t>Structure:</w:t>
+      </w:r>
+    </w:p>
+    <w:p>
+      <w:pPr>
+        <w:pStyle w:val="Codesample"/>
+      </w:pPr>
+      <w:r>
+        <w:lastRenderedPageBreak/>
+        <w:t>notProp</w:t>
+      </w:r>
+      <w:r>
+        <w:t>Equal(actual, expected[, message])</w:t>
+      </w:r>
+    </w:p>
+    <w:p>
+      <w:r>
+        <w:t xml:space="preserve">Referring to Assert – </w:t>
+      </w:r>
+      <w:r>
+        <w:rPr>
+          <w:rFonts w:ascii="Consolas" w:hAnsi="Consolas" w:cs="Consolas"/>
+          <w:color w:val="C45911" w:themeColor="accent2" w:themeShade="BF"/>
+          <w:sz w:val="20"/>
+          <w:szCs w:val="20"/>
+          <w:highlight w:val="lightGray"/>
+        </w:rPr>
+        <w:t>equal</w:t>
+      </w:r>
+      <w:r>
+        <w:t xml:space="preserve"> function to understand each parameters. They are same.</w:t>
+      </w:r>
+    </w:p>
+    <w:p>
+      <w:r>
+        <w:t>Sample:</w:t>
+      </w:r>
+    </w:p>
+    <w:p>
+      <w:r>
+        <w:rPr>
+          <w:noProof/>
+        </w:rPr>
+        <w:drawing>
+          <wp:inline distT="0" distB="0" distL="0" distR="0" wp14:anchorId="6B4B67AC" wp14:editId="52126310">
+            <wp:extent cx="4057143" cy="1819048"/>
+            <wp:effectExtent l="0" t="0" r="635" b="0"/>
+            <wp:docPr id="27" name="Picture 27"/>
+            <wp:cNvGraphicFramePr>
+              <a:graphicFrameLocks xmlns:a="http://schemas.openxmlformats.org/drawingml/2006/main" noChangeAspect="1"/>
+            </wp:cNvGraphicFramePr>
+            <a:graphic xmlns:a="http://schemas.openxmlformats.org/drawingml/2006/main">
+              <a:graphicData uri="http://schemas.openxmlformats.org/drawingml/2006/picture">
+                <pic:pic xmlns:pic="http://schemas.openxmlformats.org/drawingml/2006/picture">
+                  <pic:nvPicPr>
+                    <pic:cNvPr id="1" name=""/>
+                    <pic:cNvPicPr/>
+                  </pic:nvPicPr>
+                  <pic:blipFill>
+                    <a:blip r:embed="rId34"/>
+                    <a:stretch>
+                      <a:fillRect/>
+                    </a:stretch>
+                  </pic:blipFill>
+                  <pic:spPr>
+                    <a:xfrm>
+                      <a:off x="0" y="0"/>
+                      <a:ext cx="4057143" cy="1819048"/>
+                    </a:xfrm>
+                    <a:prstGeom prst="rect">
+                      <a:avLst/>
+                    </a:prstGeom>
+                  </pic:spPr>
+                </pic:pic>
+              </a:graphicData>
+            </a:graphic>
+          </wp:inline>
+        </w:drawing>
+      </w:r>
+    </w:p>
+    <w:p>
+      <w:r>
+        <w:t>The result returns true value.</w:t>
+      </w:r>
+    </w:p>
+    <w:p>
+      <w:pPr>
+        <w:pStyle w:val="Heading1"/>
+      </w:pPr>
+      <w:r>
+        <w:t>Assert – expect function</w:t>
+      </w:r>
+    </w:p>
+    <w:p>
+      <w:r>
+        <w:t>Specify how many assertions are expected to run within a test.</w:t>
+      </w:r>
+    </w:p>
+    <w:p>
+      <w:r>
+        <w:t>Structure:</w:t>
+      </w:r>
+    </w:p>
+    <w:p>
+      <w:pPr>
+        <w:pStyle w:val="Codesample"/>
+      </w:pPr>
+      <w:r>
+        <w:t>expect(amount)</w:t>
+      </w:r>
+    </w:p>
+    <w:p>
+      <w:r>
+        <w:t>amount is a number.</w:t>
+      </w:r>
+    </w:p>
+    <w:p>
+      <w:r>
+        <w:t>To ensure that an explicit number of assertions are run within any test, use this function to register an expected count. If the number of assertions run does not match the expected count, the test will fail.</w:t>
+      </w:r>
+    </w:p>
+    <w:p>
+      <w:r>
+        <w:t>Sample:</w:t>
+      </w:r>
+    </w:p>
+    <w:p>
+      <w:r>
+        <w:rPr>
+          <w:noProof/>
+        </w:rPr>
+        <w:drawing>
+          <wp:inline distT="0" distB="0" distL="0" distR="0" wp14:anchorId="74126647" wp14:editId="68847291">
+            <wp:extent cx="4323809" cy="800000"/>
+            <wp:effectExtent l="0" t="0" r="635" b="635"/>
+            <wp:docPr id="28" name="Picture 28"/>
+            <wp:cNvGraphicFramePr>
+              <a:graphicFrameLocks xmlns:a="http://schemas.openxmlformats.org/drawingml/2006/main" noChangeAspect="1"/>
+            </wp:cNvGraphicFramePr>
+            <a:graphic xmlns:a="http://schemas.openxmlformats.org/drawingml/2006/main">
+              <a:graphicData uri="http://schemas.openxmlformats.org/drawingml/2006/picture">
+                <pic:pic xmlns:pic="http://schemas.openxmlformats.org/drawingml/2006/picture">
+                  <pic:nvPicPr>
+                    <pic:cNvPr id="1" name=""/>
+                    <pic:cNvPicPr/>
+                  </pic:nvPicPr>
+                  <pic:blipFill>
+                    <a:blip r:embed="rId35"/>
+                    <a:stretch>
+                      <a:fillRect/>
+                    </a:stretch>
+                  </pic:blipFill>
+                  <pic:spPr>
+                    <a:xfrm>
+                      <a:off x="0" y="0"/>
+                      <a:ext cx="4323809" cy="800000"/>
+                    </a:xfrm>
+                    <a:prstGeom prst="rect">
+                      <a:avLst/>
+                    </a:prstGeom>
+                  </pic:spPr>
+                </pic:pic>
+              </a:graphicData>
+            </a:graphic>
+          </wp:inline>
+        </w:drawing>
+      </w:r>
+    </w:p>
+    <w:p>
+      <w:r>
+        <w:t xml:space="preserve">The result is true for </w:t>
+      </w:r>
+      <w:r>
+        <w:rPr>
+          <w:rFonts w:ascii="Consolas" w:hAnsi="Consolas" w:cs="Consolas"/>
+          <w:color w:val="C45911" w:themeColor="accent2" w:themeShade="BF"/>
+          <w:sz w:val="20"/>
+          <w:szCs w:val="20"/>
+          <w:highlight w:val="lightGray"/>
+        </w:rPr>
+        <w:t>expect</w:t>
+      </w:r>
+      <w:r>
+        <w:t xml:space="preserve"> function.</w:t>
+      </w:r>
+    </w:p>
+    <w:p>
+      <w:r>
+        <w:t>Sample:</w:t>
+      </w:r>
+    </w:p>
+    <w:p>
+      <w:r>
+        <w:rPr>
+          <w:noProof/>
+        </w:rPr>
+        <w:drawing>
+          <wp:inline distT="0" distB="0" distL="0" distR="0" wp14:anchorId="192BDADB" wp14:editId="05A74698">
+            <wp:extent cx="4314286" cy="809524"/>
+            <wp:effectExtent l="0" t="0" r="0" b="0"/>
+            <wp:docPr id="29" name="Picture 29"/>
+            <wp:cNvGraphicFramePr>
+              <a:graphicFrameLocks xmlns:a="http://schemas.openxmlformats.org/drawingml/2006/main" noChangeAspect="1"/>
+            </wp:cNvGraphicFramePr>
+            <a:graphic xmlns:a="http://schemas.openxmlformats.org/drawingml/2006/main">
+              <a:graphicData uri="http://schemas.openxmlformats.org/drawingml/2006/picture">
+                <pic:pic xmlns:pic="http://schemas.openxmlformats.org/drawingml/2006/picture">
+                  <pic:nvPicPr>
+                    <pic:cNvPr id="1" name=""/>
+                    <pic:cNvPicPr/>
+                  </pic:nvPicPr>
+                  <pic:blipFill>
+                    <a:blip r:embed="rId36"/>
+                    <a:stretch>
+                      <a:fillRect/>
+                    </a:stretch>
+                  </pic:blipFill>
+                  <pic:spPr>
+                    <a:xfrm>
+                      <a:off x="0" y="0"/>
+                      <a:ext cx="4314286" cy="809524"/>
+                    </a:xfrm>
+                    <a:prstGeom prst="rect">
+                      <a:avLst/>
+                    </a:prstGeom>
+                  </pic:spPr>
+                </pic:pic>
+              </a:graphicData>
+            </a:graphic>
+          </wp:inline>
+        </w:drawing>
+      </w:r>
+    </w:p>
+    <w:p>
+      <w:r>
+        <w:t>The result as:</w:t>
+      </w:r>
+    </w:p>
+    <w:p>
+      <w:r>
+        <w:rPr>
+          <w:noProof/>
+        </w:rPr>
+        <w:lastRenderedPageBreak/>
+        <w:drawing>
+          <wp:inline distT="0" distB="0" distL="0" distR="0" wp14:anchorId="40BBE7BB" wp14:editId="15E6EBA8">
+            <wp:extent cx="5943600" cy="1645285"/>
+            <wp:effectExtent l="0" t="0" r="0" b="0"/>
+            <wp:docPr id="30" name="Picture 30"/>
+            <wp:cNvGraphicFramePr>
+              <a:graphicFrameLocks xmlns:a="http://schemas.openxmlformats.org/drawingml/2006/main" noChangeAspect="1"/>
+            </wp:cNvGraphicFramePr>
+            <a:graphic xmlns:a="http://schemas.openxmlformats.org/drawingml/2006/main">
+              <a:graphicData uri="http://schemas.openxmlformats.org/drawingml/2006/picture">
+                <pic:pic xmlns:pic="http://schemas.openxmlformats.org/drawingml/2006/picture">
+                  <pic:nvPicPr>
+                    <pic:cNvPr id="1" name=""/>
+                    <pic:cNvPicPr/>
+                  </pic:nvPicPr>
+                  <pic:blipFill>
+                    <a:blip r:embed="rId37"/>
+                    <a:stretch>
+                      <a:fillRect/>
+                    </a:stretch>
+                  </pic:blipFill>
+                  <pic:spPr>
+                    <a:xfrm>
+                      <a:off x="0" y="0"/>
+                      <a:ext cx="5943600" cy="1645285"/>
+                    </a:xfrm>
+                    <a:prstGeom prst="rect">
+                      <a:avLst/>
+                    </a:prstGeom>
+                  </pic:spPr>
+                </pic:pic>
+              </a:graphicData>
+            </a:graphic>
+          </wp:inline>
+        </w:drawing>
+      </w:r>
+    </w:p>
+    <w:p>
+      <w:pPr>
+        <w:pStyle w:val="Heading1"/>
+      </w:pPr>
+      <w:r>
+        <w:t xml:space="preserve"> Assert – push function</w:t>
+      </w:r>
+    </w:p>
+    <w:p>
+      <w:r>
+        <w:t>Report the result of a custom assertion</w:t>
+      </w:r>
+      <w:r>
+        <w:t xml:space="preserve">. </w:t>
+      </w:r>
+      <w:r>
+        <w:t>We can define</w:t>
+      </w:r>
+      <w:r>
+        <w:t xml:space="preserve"> a custom assertion. If the expectation function invokes </w:t>
+      </w:r>
+      <w:r>
+        <w:rPr>
+          <w:rFonts w:ascii="Consolas" w:hAnsi="Consolas" w:cs="Consolas"/>
+          <w:color w:val="C45911" w:themeColor="accent2" w:themeShade="BF"/>
+          <w:sz w:val="20"/>
+          <w:szCs w:val="20"/>
+          <w:highlight w:val="lightGray"/>
+        </w:rPr>
+        <w:t>push</w:t>
+      </w:r>
+      <w:r>
+        <w:t>, QUnit will be notified of the result and report it accordingly.</w:t>
+      </w:r>
+    </w:p>
+    <w:p>
+      <w:r>
+        <w:t>Structure:</w:t>
+      </w:r>
+    </w:p>
+    <w:p>
+      <w:pPr>
+        <w:pStyle w:val="Codesample"/>
+      </w:pPr>
+      <w:r>
+        <w:t>push(result, actual, expected, message)</w:t>
+      </w:r>
+    </w:p>
+    <w:p>
+      <w:r>
+        <w:t>Decription:</w:t>
+      </w:r>
+    </w:p>
+    <w:p>
+      <w:pPr>
+        <w:pStyle w:val="ListParagraph"/>
+        <w:numPr>
+          <w:ilvl w:val="0"/>
+          <w:numId w:val="11"/>
+        </w:numPr>
+      </w:pPr>
+      <w:r>
+        <w:rPr>
+          <w:rFonts w:ascii="Consolas" w:hAnsi="Consolas" w:cs="Consolas"/>
+          <w:color w:val="C45911" w:themeColor="accent2" w:themeShade="BF"/>
+          <w:sz w:val="20"/>
+          <w:szCs w:val="20"/>
+          <w:highlight w:val="lightGray"/>
+        </w:rPr>
+        <w:t>result</w:t>
+      </w:r>
+      <w:r>
+        <w:t xml:space="preserve"> </w:t>
+      </w:r>
+      <w:r>
+        <w:t>is a boolean value</w:t>
+      </w:r>
+    </w:p>
+    <w:p>
+      <w:pPr>
+        <w:pStyle w:val="ListParagraph"/>
+        <w:numPr>
+          <w:ilvl w:val="0"/>
+          <w:numId w:val="11"/>
+        </w:numPr>
+      </w:pPr>
+      <w:r>
+        <w:rPr>
+          <w:rFonts w:ascii="Consolas" w:hAnsi="Consolas" w:cs="Consolas"/>
+          <w:color w:val="C45911" w:themeColor="accent2" w:themeShade="BF"/>
+          <w:sz w:val="20"/>
+          <w:szCs w:val="20"/>
+          <w:highlight w:val="lightGray"/>
+        </w:rPr>
+        <w:t>actual</w:t>
+      </w:r>
+      <w:r>
+        <w:t xml:space="preserve">, </w:t>
+      </w:r>
+      <w:r>
+        <w:rPr>
+          <w:rFonts w:ascii="Consolas" w:hAnsi="Consolas" w:cs="Consolas"/>
+          <w:color w:val="C45911" w:themeColor="accent2" w:themeShade="BF"/>
+          <w:sz w:val="20"/>
+          <w:szCs w:val="20"/>
+          <w:highlight w:val="lightGray"/>
+        </w:rPr>
+        <w:t>expected</w:t>
+      </w:r>
+      <w:r>
+        <w:t xml:space="preserve"> </w:t>
+      </w:r>
+      <w:r>
+        <w:t xml:space="preserve">and </w:t>
+      </w:r>
+      <w:r>
+        <w:rPr>
+          <w:rFonts w:ascii="Consolas" w:hAnsi="Consolas" w:cs="Consolas"/>
+          <w:color w:val="C45911" w:themeColor="accent2" w:themeShade="BF"/>
+          <w:sz w:val="20"/>
+          <w:szCs w:val="20"/>
+          <w:highlight w:val="lightGray"/>
+        </w:rPr>
+        <w:t>message</w:t>
+      </w:r>
+      <w:r>
+        <w:t xml:space="preserve"> </w:t>
+      </w:r>
+      <w:r>
+        <w:t xml:space="preserve">refer to Assert – </w:t>
+      </w:r>
+      <w:r>
+        <w:rPr>
+          <w:rFonts w:ascii="Consolas" w:hAnsi="Consolas" w:cs="Consolas"/>
+          <w:color w:val="C45911" w:themeColor="accent2" w:themeShade="BF"/>
+          <w:sz w:val="20"/>
+          <w:szCs w:val="20"/>
+          <w:highlight w:val="lightGray"/>
+        </w:rPr>
+        <w:t>equal</w:t>
+      </w:r>
+      <w:r>
+        <w:t xml:space="preserve"> </w:t>
+      </w:r>
+      <w:r>
+        <w:t>function for more details.</w:t>
+      </w:r>
+    </w:p>
+    <w:p>
+      <w:r>
+        <w:t>Sampl</w:t>
+      </w:r>
+      <w:r>
+        <w:t>e, d</w:t>
+      </w:r>
+      <w:r>
+        <w:t>efine a custom mod2 assertion that tests if the provided numbers are equivalent in modulo 2</w:t>
+      </w:r>
+      <w:r>
+        <w:t xml:space="preserve"> as</w:t>
+      </w:r>
+      <w:r>
+        <w:t>:</w:t>
+      </w:r>
+    </w:p>
+    <w:p>
+      <w:r>
+        <w:rPr>
+          <w:noProof/>
+        </w:rPr>
+        <w:drawing>
+          <wp:inline distT="0" distB="0" distL="0" distR="0" wp14:anchorId="6427C16F" wp14:editId="212F1C69">
+            <wp:extent cx="4257143" cy="1657143"/>
+            <wp:effectExtent l="0" t="0" r="0" b="635"/>
+            <wp:docPr id="31" name="Picture 31"/>
+            <wp:cNvGraphicFramePr>
+              <a:graphicFrameLocks xmlns:a="http://schemas.openxmlformats.org/drawingml/2006/main" noChangeAspect="1"/>
+            </wp:cNvGraphicFramePr>
+            <a:graphic xmlns:a="http://schemas.openxmlformats.org/drawingml/2006/main">
+              <a:graphicData uri="http://schemas.openxmlformats.org/drawingml/2006/picture">
+                <pic:pic xmlns:pic="http://schemas.openxmlformats.org/drawingml/2006/picture">
+                  <pic:nvPicPr>
+                    <pic:cNvPr id="1" name=""/>
+                    <pic:cNvPicPr/>
+                  </pic:nvPicPr>
+                  <pic:blipFill>
+                    <a:blip r:embed="rId38"/>
+                    <a:stretch>
+                      <a:fillRect/>
+                    </a:stretch>
+                  </pic:blipFill>
+                  <pic:spPr>
+                    <a:xfrm>
+                      <a:off x="0" y="0"/>
+                      <a:ext cx="4257143" cy="1657143"/>
+                    </a:xfrm>
+                    <a:prstGeom prst="rect">
+                      <a:avLst/>
+                    </a:prstGeom>
+                  </pic:spPr>
+                </pic:pic>
+              </a:graphicData>
+            </a:graphic>
+          </wp:inline>
+        </w:drawing>
+      </w:r>
+    </w:p>
+    <w:p>
+      <w:r>
+        <w:t>The result as:</w:t>
+      </w:r>
+    </w:p>
+    <w:p>
+      <w:r>
+        <w:rPr>
+          <w:noProof/>
+        </w:rPr>
+        <w:lastRenderedPageBreak/>
+        <w:drawing>
+          <wp:inline distT="0" distB="0" distL="0" distR="0" wp14:anchorId="1289B40C" wp14:editId="21A415EF">
+            <wp:extent cx="5943600" cy="2204720"/>
+            <wp:effectExtent l="0" t="0" r="0" b="5080"/>
+            <wp:docPr id="32" name="Picture 32"/>
+            <wp:cNvGraphicFramePr>
+              <a:graphicFrameLocks xmlns:a="http://schemas.openxmlformats.org/drawingml/2006/main" noChangeAspect="1"/>
+            </wp:cNvGraphicFramePr>
+            <a:graphic xmlns:a="http://schemas.openxmlformats.org/drawingml/2006/main">
+              <a:graphicData uri="http://schemas.openxmlformats.org/drawingml/2006/picture">
+                <pic:pic xmlns:pic="http://schemas.openxmlformats.org/drawingml/2006/picture">
+                  <pic:nvPicPr>
+                    <pic:cNvPr id="1" name=""/>
+                    <pic:cNvPicPr/>
+                  </pic:nvPicPr>
+                  <pic:blipFill>
+                    <a:blip r:embed="rId39"/>
+                    <a:stretch>
+                      <a:fillRect/>
+                    </a:stretch>
+                  </pic:blipFill>
+                  <pic:spPr>
+                    <a:xfrm>
+                      <a:off x="0" y="0"/>
+                      <a:ext cx="5943600" cy="2204720"/>
+                    </a:xfrm>
+                    <a:prstGeom prst="rect">
+                      <a:avLst/>
+                    </a:prstGeom>
+                  </pic:spPr>
+                </pic:pic>
+              </a:graphicData>
+            </a:graphic>
+          </wp:inline>
+        </w:drawing>
+      </w:r>
+    </w:p>
+    <w:p>
+      <w:pPr>
+        <w:pStyle w:val="Heading1"/>
+      </w:pPr>
+      <w:r>
+        <w:t>Assert – throws function</w:t>
+      </w:r>
+    </w:p>
+    <w:p>
+      <w:r>
+        <w:t>Test if a callback throws an exception, and optionally compare the thrown error.</w:t>
+      </w:r>
+    </w:p>
+    <w:p>
+      <w:r>
+        <w:t>Structure:</w:t>
+      </w:r>
+    </w:p>
+    <w:p>
+      <w:pPr>
+        <w:pStyle w:val="Codesample"/>
+      </w:pPr>
+      <w:r>
+        <w:t>throws(block[, expected][, message])</w:t>
+      </w:r>
+    </w:p>
+    <w:p>
+      <w:r>
+        <w:t>Description:</w:t>
+      </w:r>
+    </w:p>
+    <w:p>
+      <w:pPr>
+        <w:pStyle w:val="ListParagraph"/>
+        <w:numPr>
+          <w:ilvl w:val="0"/>
+          <w:numId w:val="12"/>
+        </w:numPr>
+      </w:pPr>
+      <w:r>
+        <w:rPr>
+          <w:rFonts w:ascii="Consolas" w:hAnsi="Consolas" w:cs="Consolas"/>
+          <w:color w:val="C45911" w:themeColor="accent2" w:themeShade="BF"/>
+          <w:sz w:val="20"/>
+          <w:szCs w:val="20"/>
+          <w:highlight w:val="lightGray"/>
+        </w:rPr>
+        <w:t>block</w:t>
+      </w:r>
+      <w:r>
+        <w:t xml:space="preserve"> </w:t>
+      </w:r>
+      <w:r>
+        <w:t>is a function</w:t>
+      </w:r>
+    </w:p>
+    <w:p>
+      <w:pPr>
+        <w:pStyle w:val="ListParagraph"/>
+        <w:numPr>
+          <w:ilvl w:val="0"/>
+          <w:numId w:val="12"/>
+        </w:numPr>
+      </w:pPr>
+      <w:r>
+        <w:rPr>
+          <w:rFonts w:ascii="Consolas" w:hAnsi="Consolas" w:cs="Consolas"/>
+          <w:color w:val="C45911" w:themeColor="accent2" w:themeShade="BF"/>
+          <w:sz w:val="20"/>
+          <w:szCs w:val="20"/>
+          <w:highlight w:val="lightGray"/>
+        </w:rPr>
+        <w:t>expected</w:t>
+      </w:r>
+      <w:r>
+        <w:t xml:space="preserve"> </w:t>
+      </w:r>
+      <w:r>
+        <w:t xml:space="preserve">and </w:t>
+      </w:r>
+      <w:r>
+        <w:rPr>
+          <w:rFonts w:ascii="Consolas" w:hAnsi="Consolas" w:cs="Consolas"/>
+          <w:color w:val="C45911" w:themeColor="accent2" w:themeShade="BF"/>
+          <w:sz w:val="20"/>
+          <w:szCs w:val="20"/>
+          <w:highlight w:val="lightGray"/>
+        </w:rPr>
+        <w:t>message</w:t>
+      </w:r>
+      <w:r>
+        <w:t xml:space="preserve"> </w:t>
+      </w:r>
+      <w:r>
+        <w:t xml:space="preserve">refer to Assert – </w:t>
+      </w:r>
+      <w:r>
+        <w:rPr>
+          <w:rFonts w:ascii="Consolas" w:hAnsi="Consolas" w:cs="Consolas"/>
+          <w:color w:val="C45911" w:themeColor="accent2" w:themeShade="BF"/>
+          <w:sz w:val="20"/>
+          <w:szCs w:val="20"/>
+          <w:highlight w:val="lightGray"/>
+        </w:rPr>
+        <w:t>equal</w:t>
+      </w:r>
+      <w:r>
+        <w:t xml:space="preserve"> </w:t>
+      </w:r>
+      <w:r>
+        <w:t>for more details</w:t>
+      </w:r>
+    </w:p>
+    <w:p>
+      <w:r>
+        <w:t xml:space="preserve">When testing code that is expected to throw an exception based on a specific set of circumstances, use </w:t>
+      </w:r>
+      <w:r>
+        <w:rPr>
+          <w:rFonts w:ascii="Consolas" w:hAnsi="Consolas" w:cs="Consolas"/>
+          <w:color w:val="C45911" w:themeColor="accent2" w:themeShade="BF"/>
+          <w:sz w:val="20"/>
+          <w:szCs w:val="20"/>
+          <w:highlight w:val="lightGray"/>
+        </w:rPr>
+        <w:t>assert.throws</w:t>
+      </w:r>
+      <w:r>
+        <w:t xml:space="preserve"> to catch the error object for testing and comparison</w:t>
+      </w:r>
+      <w:r>
+        <w:t>.</w:t>
+      </w:r>
+    </w:p>
+    <w:p>
+      <w:r>
+        <w:t>Sample define CustomError as:</w:t>
+      </w:r>
+    </w:p>
+    <w:p>
+      <w:r>
+        <w:rPr>
+          <w:noProof/>
+        </w:rPr>
+        <w:drawing>
+          <wp:inline distT="0" distB="0" distL="0" distR="0" wp14:anchorId="1B6CB383" wp14:editId="7C4FAEC7">
+            <wp:extent cx="3104762" cy="923810"/>
+            <wp:effectExtent l="0" t="0" r="635" b="0"/>
+            <wp:docPr id="33" name="Picture 33"/>
+            <wp:cNvGraphicFramePr>
+              <a:graphicFrameLocks xmlns:a="http://schemas.openxmlformats.org/drawingml/2006/main" noChangeAspect="1"/>
+            </wp:cNvGraphicFramePr>
+            <a:graphic xmlns:a="http://schemas.openxmlformats.org/drawingml/2006/main">
+              <a:graphicData uri="http://schemas.openxmlformats.org/drawingml/2006/picture">
+                <pic:pic xmlns:pic="http://schemas.openxmlformats.org/drawingml/2006/picture">
+                  <pic:nvPicPr>
+                    <pic:cNvPr id="1" name=""/>
+                    <pic:cNvPicPr/>
+                  </pic:nvPicPr>
+                  <pic:blipFill>
+                    <a:blip r:embed="rId40"/>
+                    <a:stretch>
+                      <a:fillRect/>
+                    </a:stretch>
+                  </pic:blipFill>
+                  <pic:spPr>
+                    <a:xfrm>
+                      <a:off x="0" y="0"/>
+                      <a:ext cx="3104762" cy="923810"/>
+                    </a:xfrm>
+                    <a:prstGeom prst="rect">
+                      <a:avLst/>
+                    </a:prstGeom>
+                  </pic:spPr>
+                </pic:pic>
+              </a:graphicData>
+            </a:graphic>
+          </wp:inline>
+        </w:drawing>
+      </w:r>
+    </w:p>
+    <w:p>
+      <w:r>
+        <w:t>And use it for testing as:</w:t>
+      </w:r>
+    </w:p>
+    <w:p>
+      <w:r>
+        <w:rPr>
+          <w:noProof/>
+        </w:rPr>
+        <w:drawing>
+          <wp:inline distT="0" distB="0" distL="0" distR="0" wp14:anchorId="45D39250" wp14:editId="1FC5434D">
+            <wp:extent cx="4819048" cy="1923810"/>
+            <wp:effectExtent l="0" t="0" r="635" b="635"/>
+            <wp:docPr id="34" name="Picture 34"/>
+            <wp:cNvGraphicFramePr>
+              <a:graphicFrameLocks xmlns:a="http://schemas.openxmlformats.org/drawingml/2006/main" noChangeAspect="1"/>
+            </wp:cNvGraphicFramePr>
+            <a:graphic xmlns:a="http://schemas.openxmlformats.org/drawingml/2006/main">
+              <a:graphicData uri="http://schemas.openxmlformats.org/drawingml/2006/picture">
+                <pic:pic xmlns:pic="http://schemas.openxmlformats.org/drawingml/2006/picture">
+                  <pic:nvPicPr>
+                    <pic:cNvPr id="1" name=""/>
+                    <pic:cNvPicPr/>
+                  </pic:nvPicPr>
+                  <pic:blipFill>
+                    <a:blip r:embed="rId41"/>
+                    <a:stretch>
+                      <a:fillRect/>
+                    </a:stretch>
+                  </pic:blipFill>
+                  <pic:spPr>
+                    <a:xfrm>
+                      <a:off x="0" y="0"/>
+                      <a:ext cx="4819048" cy="1923810"/>
+                    </a:xfrm>
+                    <a:prstGeom prst="rect">
+                      <a:avLst/>
+                    </a:prstGeom>
+                  </pic:spPr>
+                </pic:pic>
+              </a:graphicData>
+            </a:graphic>
+          </wp:inline>
+        </w:drawing>
+      </w:r>
+    </w:p>
+    <w:p>
+      <w:r>
+        <w:lastRenderedPageBreak/>
+        <w:t>OR you can use callback as:</w:t>
+      </w:r>
+    </w:p>
+    <w:p>
+      <w:r>
+        <w:rPr>
+          <w:noProof/>
+        </w:rPr>
+        <w:drawing>
+          <wp:inline distT="0" distB="0" distL="0" distR="0" wp14:anchorId="090DD060" wp14:editId="3F38BC41">
+            <wp:extent cx="4504762" cy="1200000"/>
+            <wp:effectExtent l="0" t="0" r="0" b="635"/>
+            <wp:docPr id="35" name="Picture 35"/>
+            <wp:cNvGraphicFramePr>
+              <a:graphicFrameLocks xmlns:a="http://schemas.openxmlformats.org/drawingml/2006/main" noChangeAspect="1"/>
+            </wp:cNvGraphicFramePr>
+            <a:graphic xmlns:a="http://schemas.openxmlformats.org/drawingml/2006/main">
+              <a:graphicData uri="http://schemas.openxmlformats.org/drawingml/2006/picture">
+                <pic:pic xmlns:pic="http://schemas.openxmlformats.org/drawingml/2006/picture">
+                  <pic:nvPicPr>
+                    <pic:cNvPr id="1" name=""/>
+                    <pic:cNvPicPr/>
+                  </pic:nvPicPr>
+                  <pic:blipFill>
+                    <a:blip r:embed="rId42"/>
+                    <a:stretch>
+                      <a:fillRect/>
+                    </a:stretch>
+                  </pic:blipFill>
+                  <pic:spPr>
+                    <a:xfrm>
+                      <a:off x="0" y="0"/>
+                      <a:ext cx="4504762" cy="1200000"/>
+                    </a:xfrm>
+                    <a:prstGeom prst="rect">
+                      <a:avLst/>
+                    </a:prstGeom>
+                  </pic:spPr>
+                </pic:pic>
+              </a:graphicData>
+            </a:graphic>
+          </wp:inline>
+        </w:drawing>
+      </w:r>
+    </w:p>
+    <w:p>
+      <w:r>
+        <w:t>All above cases return true value.</w:t>
+      </w:r>
+    </w:p>
+    <w:p>
+      <w:pPr>
+        <w:pStyle w:val="Heading1"/>
+      </w:pPr>
+      <w:r>
+        <w:t>Test suite with QUnit</w:t>
+      </w:r>
+    </w:p>
+    <w:p>
+      <w:r>
+        <w:t xml:space="preserve">From wiki, </w:t>
+      </w:r>
+      <w:r>
+        <w:t>test suite</w:t>
+      </w:r>
+      <w:r>
+        <w:t xml:space="preserve"> </w:t>
+      </w:r>
+      <w:r>
+        <w:t>is a collection of test cases that are intended to be used to test a software program to show that it has some specified set of behaviours.</w:t>
+      </w:r>
+    </w:p>
+    <w:p>
+      <w:pPr>
+        <w:pStyle w:val="Heading2"/>
+        <w:numPr>
+          <w:ilvl w:val="0"/>
+          <w:numId w:val="14"/>
+        </w:numPr>
+      </w:pPr>
+      <w:r>
+        <w:t>Setup source files</w:t>
+      </w:r>
+    </w:p>
+    <w:p>
+      <w:r>
+        <w:t xml:space="preserve">Sample, in the </w:t>
+      </w:r>
+      <w:r>
+        <w:rPr>
+          <w:rFonts w:ascii="Consolas" w:hAnsi="Consolas" w:cs="Consolas"/>
+          <w:color w:val="C45911" w:themeColor="accent2" w:themeShade="BF"/>
+          <w:sz w:val="20"/>
+          <w:szCs w:val="20"/>
+          <w:highlight w:val="lightGray"/>
+        </w:rPr>
+        <w:t>source\utils</w:t>
+      </w:r>
+      <w:r>
+        <w:t xml:space="preserve"> folder, I have two Javascript files: </w:t>
+      </w:r>
+      <w:r>
+        <w:rPr>
+          <w:rFonts w:ascii="Consolas" w:hAnsi="Consolas" w:cs="Consolas"/>
+          <w:color w:val="C45911" w:themeColor="accent2" w:themeShade="BF"/>
+          <w:sz w:val="20"/>
+          <w:szCs w:val="20"/>
+          <w:highlight w:val="lightGray"/>
+        </w:rPr>
+        <w:t>StringUtils.js</w:t>
+      </w:r>
+      <w:r>
+        <w:t xml:space="preserve"> and </w:t>
+      </w:r>
+      <w:r>
+        <w:rPr>
+          <w:rFonts w:ascii="Consolas" w:hAnsi="Consolas" w:cs="Consolas"/>
+          <w:color w:val="C45911" w:themeColor="accent2" w:themeShade="BF"/>
+          <w:sz w:val="20"/>
+          <w:szCs w:val="20"/>
+          <w:highlight w:val="lightGray"/>
+        </w:rPr>
+        <w:t>NumberUtils.js</w:t>
+      </w:r>
+      <w:r>
+        <w:t>.</w:t>
+      </w:r>
+    </w:p>
+    <w:p>
+      <w:r>
+        <w:t xml:space="preserve">The content of </w:t>
+      </w:r>
+      <w:r>
+        <w:rPr>
+          <w:rFonts w:ascii="Consolas" w:hAnsi="Consolas" w:cs="Consolas"/>
+          <w:color w:val="C45911" w:themeColor="accent2" w:themeShade="BF"/>
+          <w:sz w:val="20"/>
+          <w:szCs w:val="20"/>
+          <w:highlight w:val="lightGray"/>
+        </w:rPr>
+        <w:t>StringUtils.js</w:t>
+      </w:r>
+      <w:r>
+        <w:t xml:space="preserve"> as:</w:t>
+      </w:r>
+    </w:p>
+    <w:p>
+      <w:r>
+        <w:rPr>
+          <w:noProof/>
+        </w:rPr>
+        <w:drawing>
+          <wp:inline distT="0" distB="0" distL="0" distR="0" wp14:anchorId="10FDD14B" wp14:editId="68901E88">
+            <wp:extent cx="4390476" cy="1504762"/>
+            <wp:effectExtent l="0" t="0" r="0" b="635"/>
+            <wp:docPr id="22" name="Picture 22"/>
+            <wp:cNvGraphicFramePr>
+              <a:graphicFrameLocks xmlns:a="http://schemas.openxmlformats.org/drawingml/2006/main" noChangeAspect="1"/>
+            </wp:cNvGraphicFramePr>
+            <a:graphic xmlns:a="http://schemas.openxmlformats.org/drawingml/2006/main">
+              <a:graphicData uri="http://schemas.openxmlformats.org/drawingml/2006/picture">
+                <pic:pic xmlns:pic="http://schemas.openxmlformats.org/drawingml/2006/picture">
+                  <pic:nvPicPr>
+                    <pic:cNvPr id="1" name=""/>
+                    <pic:cNvPicPr/>
+                  </pic:nvPicPr>
+                  <pic:blipFill>
+                    <a:blip r:embed="rId43"/>
+                    <a:stretch>
+                      <a:fillRect/>
+                    </a:stretch>
+                  </pic:blipFill>
+                  <pic:spPr>
+                    <a:xfrm>
+                      <a:off x="0" y="0"/>
+                      <a:ext cx="4390476" cy="1504762"/>
+                    </a:xfrm>
+                    <a:prstGeom prst="rect">
+                      <a:avLst/>
+                    </a:prstGeom>
+                  </pic:spPr>
+                </pic:pic>
+              </a:graphicData>
+            </a:graphic>
+          </wp:inline>
+        </w:drawing>
+      </w:r>
+    </w:p>
+    <w:p>
+      <w:r>
+        <w:t xml:space="preserve">We need to write some test cases to test </w:t>
+      </w:r>
+      <w:r>
+        <w:rPr>
+          <w:rFonts w:ascii="Consolas" w:hAnsi="Consolas" w:cs="Consolas"/>
+          <w:color w:val="C45911" w:themeColor="accent2" w:themeShade="BF"/>
+          <w:sz w:val="20"/>
+          <w:szCs w:val="20"/>
+          <w:highlight w:val="lightGray"/>
+        </w:rPr>
+        <w:t>concat</w:t>
+      </w:r>
+      <w:r>
+        <w:t xml:space="preserve"> and </w:t>
+      </w:r>
+      <w:r>
+        <w:rPr>
+          <w:rFonts w:ascii="Consolas" w:hAnsi="Consolas" w:cs="Consolas"/>
+          <w:color w:val="C45911" w:themeColor="accent2" w:themeShade="BF"/>
+          <w:sz w:val="20"/>
+          <w:szCs w:val="20"/>
+          <w:highlight w:val="lightGray"/>
+        </w:rPr>
+        <w:t>isExist</w:t>
+      </w:r>
+      <w:r>
+        <w:t xml:space="preserve"> functions.</w:t>
+      </w:r>
+    </w:p>
+    <w:p>
+      <w:r>
+        <w:t xml:space="preserve">The content of </w:t>
+      </w:r>
+      <w:r>
+        <w:rPr>
+          <w:rFonts w:ascii="Consolas" w:hAnsi="Consolas" w:cs="Consolas"/>
+          <w:color w:val="C45911" w:themeColor="accent2" w:themeShade="BF"/>
+          <w:sz w:val="20"/>
+          <w:szCs w:val="20"/>
+          <w:highlight w:val="lightGray"/>
+        </w:rPr>
+        <w:t>NumberUtils.js</w:t>
+      </w:r>
+      <w:r>
+        <w:t xml:space="preserve"> as:</w:t>
+      </w:r>
+    </w:p>
+    <w:p>
+      <w:r>
+        <w:rPr>
+          <w:noProof/>
+        </w:rPr>
+        <w:drawing>
+          <wp:inline distT="0" distB="0" distL="0" distR="0" wp14:anchorId="09F1333B" wp14:editId="60412FBA">
+            <wp:extent cx="3942857" cy="1523810"/>
+            <wp:effectExtent l="0" t="0" r="635" b="635"/>
+            <wp:docPr id="36" name="Picture 36"/>
+            <wp:cNvGraphicFramePr>
+              <a:graphicFrameLocks xmlns:a="http://schemas.openxmlformats.org/drawingml/2006/main" noChangeAspect="1"/>
+            </wp:cNvGraphicFramePr>
+            <a:graphic xmlns:a="http://schemas.openxmlformats.org/drawingml/2006/main">
+              <a:graphicData uri="http://schemas.openxmlformats.org/drawingml/2006/picture">
+                <pic:pic xmlns:pic="http://schemas.openxmlformats.org/drawingml/2006/picture">
+                  <pic:nvPicPr>
+                    <pic:cNvPr id="1" name=""/>
+                    <pic:cNvPicPr/>
+                  </pic:nvPicPr>
+                  <pic:blipFill>
+                    <a:blip r:embed="rId44"/>
+                    <a:stretch>
+                      <a:fillRect/>
+                    </a:stretch>
+                  </pic:blipFill>
+                  <pic:spPr>
+                    <a:xfrm>
+                      <a:off x="0" y="0"/>
+                      <a:ext cx="3942857" cy="1523810"/>
+                    </a:xfrm>
+                    <a:prstGeom prst="rect">
+                      <a:avLst/>
+                    </a:prstGeom>
+                  </pic:spPr>
+                </pic:pic>
+              </a:graphicData>
+            </a:graphic>
+          </wp:inline>
+        </w:drawing>
+      </w:r>
+    </w:p>
+    <w:p>
+      <w:r>
+        <w:t xml:space="preserve">We also write some test cases to test </w:t>
+      </w:r>
+      <w:r>
+        <w:rPr>
+          <w:rFonts w:ascii="Consolas" w:hAnsi="Consolas" w:cs="Consolas"/>
+          <w:color w:val="C45911" w:themeColor="accent2" w:themeShade="BF"/>
+          <w:sz w:val="20"/>
+          <w:szCs w:val="20"/>
+          <w:highlight w:val="lightGray"/>
+        </w:rPr>
+        <w:t>multiple</w:t>
+      </w:r>
+      <w:r>
+        <w:t xml:space="preserve"> and </w:t>
+      </w:r>
+      <w:r>
+        <w:rPr>
+          <w:rFonts w:ascii="Consolas" w:hAnsi="Consolas" w:cs="Consolas"/>
+          <w:color w:val="C45911" w:themeColor="accent2" w:themeShade="BF"/>
+          <w:sz w:val="20"/>
+          <w:szCs w:val="20"/>
+          <w:highlight w:val="lightGray"/>
+        </w:rPr>
+        <w:t>divide</w:t>
+      </w:r>
+      <w:r>
+        <w:t xml:space="preserve"> functions.</w:t>
+      </w:r>
+    </w:p>
+    <w:p>
+      <w:pPr>
+        <w:pStyle w:val="Heading2"/>
+      </w:pPr>
+      <w:r>
+        <w:t>Setup test files</w:t>
+      </w:r>
+    </w:p>
+    <w:p>
+      <w:r>
+        <w:t xml:space="preserve">We place test files at </w:t>
+      </w:r>
+      <w:r>
+        <w:rPr>
+          <w:rFonts w:ascii="Consolas" w:hAnsi="Consolas" w:cs="Consolas"/>
+          <w:color w:val="C45911" w:themeColor="accent2" w:themeShade="BF"/>
+          <w:sz w:val="20"/>
+          <w:szCs w:val="20"/>
+          <w:highlight w:val="lightGray"/>
+        </w:rPr>
+        <w:t>test/utils</w:t>
+      </w:r>
+      <w:r>
+        <w:t xml:space="preserve"> folder. To test </w:t>
+      </w:r>
+      <w:r>
+        <w:rPr>
+          <w:rFonts w:ascii="Consolas" w:hAnsi="Consolas" w:cs="Consolas"/>
+          <w:color w:val="C45911" w:themeColor="accent2" w:themeShade="BF"/>
+          <w:sz w:val="20"/>
+          <w:szCs w:val="20"/>
+          <w:highlight w:val="lightGray"/>
+        </w:rPr>
+        <w:t>StringUtils.js</w:t>
+      </w:r>
+      <w:r>
+        <w:t xml:space="preserve"> we will create new file with name </w:t>
+      </w:r>
+      <w:r>
+        <w:rPr>
+          <w:rFonts w:ascii="Consolas" w:hAnsi="Consolas" w:cs="Consolas"/>
+          <w:color w:val="C45911" w:themeColor="accent2" w:themeShade="BF"/>
+          <w:sz w:val="20"/>
+          <w:szCs w:val="20"/>
+          <w:highlight w:val="lightGray"/>
+        </w:rPr>
+        <w:t>StringUtils.spec.js</w:t>
+      </w:r>
+      <w:r>
+        <w:t>.</w:t>
+      </w:r>
+    </w:p>
+    <w:p>
+      <w:r>
+        <w:lastRenderedPageBreak/>
+        <w:t xml:space="preserve">The content of </w:t>
+      </w:r>
+      <w:r>
+        <w:rPr>
+          <w:rFonts w:ascii="Consolas" w:hAnsi="Consolas" w:cs="Consolas"/>
+          <w:color w:val="C45911" w:themeColor="accent2" w:themeShade="BF"/>
+          <w:sz w:val="20"/>
+          <w:szCs w:val="20"/>
+          <w:highlight w:val="lightGray"/>
+        </w:rPr>
+        <w:t>StringUtils.spec.js</w:t>
+      </w:r>
+      <w:r>
+        <w:t xml:space="preserve"> as:</w:t>
+      </w:r>
+    </w:p>
+    <w:p>
+      <w:r>
+        <w:rPr>
+          <w:noProof/>
+        </w:rPr>
+        <w:drawing>
+          <wp:inline distT="0" distB="0" distL="0" distR="0" wp14:anchorId="02BD8ABC" wp14:editId="17B0E502">
+            <wp:extent cx="4561905" cy="1952381"/>
+            <wp:effectExtent l="0" t="0" r="0" b="0"/>
+            <wp:docPr id="37" name="Picture 37"/>
+            <wp:cNvGraphicFramePr>
+              <a:graphicFrameLocks xmlns:a="http://schemas.openxmlformats.org/drawingml/2006/main" noChangeAspect="1"/>
+            </wp:cNvGraphicFramePr>
+            <a:graphic xmlns:a="http://schemas.openxmlformats.org/drawingml/2006/main">
+              <a:graphicData uri="http://schemas.openxmlformats.org/drawingml/2006/picture">
+                <pic:pic xmlns:pic="http://schemas.openxmlformats.org/drawingml/2006/picture">
+                  <pic:nvPicPr>
+                    <pic:cNvPr id="1" name=""/>
+                    <pic:cNvPicPr/>
+                  </pic:nvPicPr>
+                  <pic:blipFill>
+                    <a:blip r:embed="rId45"/>
+                    <a:stretch>
+                      <a:fillRect/>
+                    </a:stretch>
+                  </pic:blipFill>
+                  <pic:spPr>
+                    <a:xfrm>
+                      <a:off x="0" y="0"/>
+                      <a:ext cx="4561905" cy="1952381"/>
+                    </a:xfrm>
+                    <a:prstGeom prst="rect">
+                      <a:avLst/>
+                    </a:prstGeom>
+                  </pic:spPr>
+                </pic:pic>
+              </a:graphicData>
+            </a:graphic>
+          </wp:inline>
+        </w:drawing>
+      </w:r>
+    </w:p>
+    <w:p>
+      <w:r>
+        <w:t xml:space="preserve">The content of </w:t>
+      </w:r>
+      <w:r>
+        <w:rPr>
+          <w:rFonts w:ascii="Consolas" w:hAnsi="Consolas" w:cs="Consolas"/>
+          <w:color w:val="C45911" w:themeColor="accent2" w:themeShade="BF"/>
+          <w:sz w:val="20"/>
+          <w:szCs w:val="20"/>
+          <w:highlight w:val="lightGray"/>
+        </w:rPr>
+        <w:t>NumberUtils.spec.js</w:t>
+      </w:r>
+      <w:r>
+        <w:t xml:space="preserve"> as:</w:t>
+      </w:r>
+    </w:p>
+    <w:p>
+      <w:r>
+        <w:rPr>
+          <w:noProof/>
+        </w:rPr>
+        <w:drawing>
+          <wp:inline distT="0" distB="0" distL="0" distR="0" wp14:anchorId="48332F2D" wp14:editId="639CAE01">
+            <wp:extent cx="3780952" cy="2371429"/>
+            <wp:effectExtent l="0" t="0" r="0" b="0"/>
+            <wp:docPr id="38" name="Picture 38"/>
+            <wp:cNvGraphicFramePr>
+              <a:graphicFrameLocks xmlns:a="http://schemas.openxmlformats.org/drawingml/2006/main" noChangeAspect="1"/>
+            </wp:cNvGraphicFramePr>
+            <a:graphic xmlns:a="http://schemas.openxmlformats.org/drawingml/2006/main">
+              <a:graphicData uri="http://schemas.openxmlformats.org/drawingml/2006/picture">
+                <pic:pic xmlns:pic="http://schemas.openxmlformats.org/drawingml/2006/picture">
+                  <pic:nvPicPr>
+                    <pic:cNvPr id="1" name=""/>
+                    <pic:cNvPicPr/>
+                  </pic:nvPicPr>
+                  <pic:blipFill>
+                    <a:blip r:embed="rId46"/>
+                    <a:stretch>
+                      <a:fillRect/>
+                    </a:stretch>
+                  </pic:blipFill>
+                  <pic:spPr>
+                    <a:xfrm>
+                      <a:off x="0" y="0"/>
+                      <a:ext cx="3780952" cy="2371429"/>
+                    </a:xfrm>
+                    <a:prstGeom prst="rect">
+                      <a:avLst/>
+                    </a:prstGeom>
+                  </pic:spPr>
+                </pic:pic>
+              </a:graphicData>
+            </a:graphic>
+          </wp:inline>
+        </w:drawing>
+      </w:r>
+    </w:p>
+    <w:p>
+      <w:r>
+        <w:t>Note: 2 divides 0 will return NaN. So we can use isNaN to test the result.</w:t>
+      </w:r>
+    </w:p>
+    <w:p>
+      <w:pPr>
+        <w:pStyle w:val="Heading2"/>
+      </w:pPr>
+      <w:r>
+        <w:t>Setup index file</w:t>
+      </w:r>
+    </w:p>
+    <w:p>
+      <w:r>
+        <w:t>Test suite should be used to test related things. I setup one html file to do this task as:</w:t>
+      </w:r>
+    </w:p>
+    <w:p>
+      <w:r>
+        <w:rPr>
+          <w:noProof/>
+        </w:rPr>
+        <w:lastRenderedPageBreak/>
+        <w:drawing>
+          <wp:inline distT="0" distB="0" distL="0" distR="0" wp14:anchorId="384BC185" wp14:editId="5B76EB32">
+            <wp:extent cx="4323809" cy="2619048"/>
+            <wp:effectExtent l="0" t="0" r="635" b="0"/>
+            <wp:docPr id="39" name="Picture 39"/>
+            <wp:cNvGraphicFramePr>
+              <a:graphicFrameLocks xmlns:a="http://schemas.openxmlformats.org/drawingml/2006/main" noChangeAspect="1"/>
+            </wp:cNvGraphicFramePr>
+            <a:graphic xmlns:a="http://schemas.openxmlformats.org/drawingml/2006/main">
+              <a:graphicData uri="http://schemas.openxmlformats.org/drawingml/2006/picture">
+                <pic:pic xmlns:pic="http://schemas.openxmlformats.org/drawingml/2006/picture">
+                  <pic:nvPicPr>
+                    <pic:cNvPr id="1" name=""/>
+                    <pic:cNvPicPr/>
+                  </pic:nvPicPr>
+                  <pic:blipFill>
+                    <a:blip r:embed="rId47"/>
+                    <a:stretch>
+                      <a:fillRect/>
+                    </a:stretch>
+                  </pic:blipFill>
+                  <pic:spPr>
+                    <a:xfrm>
+                      <a:off x="0" y="0"/>
+                      <a:ext cx="4323809" cy="2619048"/>
+                    </a:xfrm>
+                    <a:prstGeom prst="rect">
+                      <a:avLst/>
+                    </a:prstGeom>
+                  </pic:spPr>
+                </pic:pic>
+              </a:graphicData>
+            </a:graphic>
+          </wp:inline>
+        </w:drawing>
+      </w:r>
+    </w:p>
+    <w:p>
+      <w:r>
+        <w:t>Description:</w:t>
+      </w:r>
+    </w:p>
+    <w:p>
+      <w:pPr>
+        <w:pStyle w:val="ListParagraph"/>
+        <w:numPr>
+          <w:ilvl w:val="0"/>
+          <w:numId w:val="16"/>
+        </w:numPr>
+      </w:pPr>
+      <w:r>
+        <w:t>Line 6 and line 11: use QUnit libraries</w:t>
+      </w:r>
+    </w:p>
+    <w:p>
+      <w:pPr>
+        <w:pStyle w:val="ListParagraph"/>
+        <w:numPr>
+          <w:ilvl w:val="0"/>
+          <w:numId w:val="16"/>
+        </w:numPr>
+      </w:pPr>
+      <w:r>
+        <w:t>Line 9 and 10: are required</w:t>
+      </w:r>
+    </w:p>
+    <w:p>
+      <w:pPr>
+        <w:pStyle w:val="ListParagraph"/>
+        <w:numPr>
+          <w:ilvl w:val="0"/>
+          <w:numId w:val="16"/>
+        </w:numPr>
+      </w:pPr>
+      <w:r>
+        <w:t>Line 12 and 13: include all source files need to test</w:t>
+      </w:r>
+    </w:p>
+    <w:p>
+      <w:pPr>
+        <w:pStyle w:val="ListParagraph"/>
+        <w:numPr>
+          <w:ilvl w:val="0"/>
+          <w:numId w:val="16"/>
+        </w:numPr>
+      </w:pPr>
+      <w:r>
+        <w:t>Line 15 and 16: include all test files</w:t>
+      </w:r>
+    </w:p>
+    <w:p>
+      <w:r>
+        <w:t>You can use browser to open the file and view the result as:</w:t>
+      </w:r>
+    </w:p>
+    <w:p>
+      <w:r>
+        <w:rPr>
+          <w:noProof/>
+        </w:rPr>
+        <w:drawing>
+          <wp:inline distT="0" distB="0" distL="0" distR="0" wp14:anchorId="5A7CF819" wp14:editId="422B6F4C">
+            <wp:extent cx="3876190" cy="1514286"/>
+            <wp:effectExtent l="0" t="0" r="0" b="0"/>
+            <wp:docPr id="40" name="Picture 40"/>
+            <wp:cNvGraphicFramePr>
+              <a:graphicFrameLocks xmlns:a="http://schemas.openxmlformats.org/drawingml/2006/main" noChangeAspect="1"/>
+            </wp:cNvGraphicFramePr>
+            <a:graphic xmlns:a="http://schemas.openxmlformats.org/drawingml/2006/main">
+              <a:graphicData uri="http://schemas.openxmlformats.org/drawingml/2006/picture">
+                <pic:pic xmlns:pic="http://schemas.openxmlformats.org/drawingml/2006/picture">
+                  <pic:nvPicPr>
+                    <pic:cNvPr id="1" name=""/>
+                    <pic:cNvPicPr/>
+                  </pic:nvPicPr>
+                  <pic:blipFill>
+                    <a:blip r:embed="rId48"/>
+                    <a:stretch>
+                      <a:fillRect/>
+                    </a:stretch>
+                  </pic:blipFill>
+                  <pic:spPr>
+                    <a:xfrm>
+                      <a:off x="0" y="0"/>
+                      <a:ext cx="3876190" cy="1514286"/>
+                    </a:xfrm>
+                    <a:prstGeom prst="rect">
+                      <a:avLst/>
+                    </a:prstGeom>
+                  </pic:spPr>
+                </pic:pic>
+              </a:graphicData>
+            </a:graphic>
+          </wp:inline>
+        </w:drawing>
+      </w:r>
+    </w:p>
+    <w:p>
+      <w:pPr>
+        <w:pStyle w:val="Heading1"/>
+      </w:pPr>
+      <w:r>
+        <w:t>Callbacks – QUnit.log function</w:t>
+      </w:r>
+    </w:p>
+    <w:p>
+      <w:r>
+        <w:t>Register a callback to fire whenever an assertion completes.</w:t>
+      </w:r>
+    </w:p>
+    <w:p>
+      <w:r>
+        <w:t>Structure:</w:t>
+      </w:r>
+    </w:p>
+    <w:p>
+      <w:pPr>
+        <w:pStyle w:val="Codesample"/>
+      </w:pPr>
+      <w:r>
+        <w:t>QUnit.log(callback)</w:t>
+      </w:r>
+    </w:p>
+    <w:p>
+      <w:r>
+        <w:rPr>
+          <w:rFonts w:ascii="Consolas" w:hAnsi="Consolas" w:cs="Consolas"/>
+          <w:color w:val="C45911" w:themeColor="accent2" w:themeShade="BF"/>
+          <w:sz w:val="20"/>
+          <w:szCs w:val="20"/>
+          <w:highlight w:val="lightGray"/>
+        </w:rPr>
+        <w:t>callback</w:t>
+      </w:r>
+      <w:r>
+        <w:t xml:space="preserve"> p</w:t>
+      </w:r>
+      <w:r>
+        <w:t>rovides a single argument with the following properties</w:t>
+      </w:r>
+      <w:r>
+        <w:t>:</w:t>
+      </w:r>
+    </w:p>
+    <w:p>
+      <w:pPr>
+        <w:pStyle w:val="ListParagraph"/>
+        <w:numPr>
+          <w:ilvl w:val="0"/>
+          <w:numId w:val="17"/>
+        </w:numPr>
+      </w:pPr>
+      <w:r>
+        <w:rPr>
+          <w:rFonts w:ascii="Consolas" w:hAnsi="Consolas" w:cs="Consolas"/>
+          <w:color w:val="C45911" w:themeColor="accent2" w:themeShade="BF"/>
+          <w:sz w:val="20"/>
+          <w:szCs w:val="20"/>
+          <w:highlight w:val="lightGray"/>
+        </w:rPr>
+        <w:t>result</w:t>
+      </w:r>
+      <w:r>
+        <w:t xml:space="preserve">: boolean, the </w:t>
+      </w:r>
+      <w:r>
+        <w:t>result of an assertion, true means passed, false means failed.</w:t>
+      </w:r>
+    </w:p>
+    <w:p>
+      <w:pPr>
+        <w:pStyle w:val="ListParagraph"/>
+        <w:numPr>
+          <w:ilvl w:val="0"/>
+          <w:numId w:val="17"/>
+        </w:numPr>
+      </w:pPr>
+      <w:r>
+        <w:rPr>
+          <w:rFonts w:ascii="Consolas" w:hAnsi="Consolas" w:cs="Consolas"/>
+          <w:color w:val="C45911" w:themeColor="accent2" w:themeShade="BF"/>
+          <w:sz w:val="20"/>
+          <w:szCs w:val="20"/>
+          <w:highlight w:val="lightGray"/>
+        </w:rPr>
+        <w:t>actual</w:t>
+      </w:r>
+      <w:r>
+        <w:t xml:space="preserve"> and </w:t>
+      </w:r>
+      <w:r>
+        <w:rPr>
+          <w:rFonts w:ascii="Consolas" w:hAnsi="Consolas" w:cs="Consolas"/>
+          <w:color w:val="C45911" w:themeColor="accent2" w:themeShade="BF"/>
+          <w:sz w:val="20"/>
+          <w:szCs w:val="20"/>
+          <w:highlight w:val="lightGray"/>
+        </w:rPr>
+        <w:t>expected</w:t>
+      </w:r>
+      <w:r>
+        <w:t>: Object, parameter of assertion.</w:t>
+      </w:r>
+    </w:p>
+    <w:p>
+      <w:pPr>
+        <w:pStyle w:val="ListParagraph"/>
+        <w:numPr>
+          <w:ilvl w:val="0"/>
+          <w:numId w:val="17"/>
+        </w:numPr>
+      </w:pPr>
+      <w:r>
+        <w:rPr>
+          <w:rFonts w:ascii="Consolas" w:hAnsi="Consolas" w:cs="Consolas"/>
+          <w:color w:val="C45911" w:themeColor="accent2" w:themeShade="BF"/>
+          <w:sz w:val="20"/>
+          <w:szCs w:val="20"/>
+          <w:highlight w:val="lightGray"/>
+        </w:rPr>
+        <w:t>message</w:t>
+      </w:r>
+      <w:r>
+        <w:t xml:space="preserve">: </w:t>
+      </w:r>
+      <w:r>
+        <w:t>String</w:t>
+      </w:r>
+      <w:r>
+        <w:t xml:space="preserve">, </w:t>
+      </w:r>
+      <w:r>
+        <w:t>parameter of assertion.</w:t>
+      </w:r>
+    </w:p>
+    <w:p>
+      <w:pPr>
+        <w:pStyle w:val="ListParagraph"/>
+        <w:numPr>
+          <w:ilvl w:val="0"/>
+          <w:numId w:val="17"/>
+        </w:numPr>
+      </w:pPr>
+      <w:r>
+        <w:rPr>
+          <w:rFonts w:ascii="Consolas" w:hAnsi="Consolas" w:cs="Consolas"/>
+          <w:color w:val="C45911" w:themeColor="accent2" w:themeShade="BF"/>
+          <w:sz w:val="20"/>
+          <w:szCs w:val="20"/>
+          <w:highlight w:val="lightGray"/>
+        </w:rPr>
+        <w:t>source</w:t>
+      </w:r>
+      <w:r>
+        <w:t xml:space="preserve">: </w:t>
+      </w:r>
+      <w:r>
+        <w:t>String</w:t>
+      </w:r>
+      <w:r>
+        <w:t>, t</w:t>
+      </w:r>
+      <w:r>
+        <w:t>he associated stacktrace, either from an exception or pointing to the source of the assertion. Depend</w:t>
+      </w:r>
+      <w:r>
+        <w:t>ing</w:t>
+      </w:r>
+      <w:r>
+        <w:t xml:space="preserve"> on browser support for providing stacktraces, so can be undefined.</w:t>
+      </w:r>
+    </w:p>
+    <w:p>
+      <w:pPr>
+        <w:pStyle w:val="ListParagraph"/>
+        <w:numPr>
+          <w:ilvl w:val="0"/>
+          <w:numId w:val="17"/>
+        </w:numPr>
+      </w:pPr>
+      <w:r>
+        <w:rPr>
+          <w:rFonts w:ascii="Consolas" w:hAnsi="Consolas" w:cs="Consolas"/>
+          <w:color w:val="C45911" w:themeColor="accent2" w:themeShade="BF"/>
+          <w:sz w:val="20"/>
+          <w:szCs w:val="20"/>
+          <w:highlight w:val="lightGray"/>
+        </w:rPr>
+        <w:lastRenderedPageBreak/>
+        <w:t>module</w:t>
+      </w:r>
+      <w:r>
+        <w:t xml:space="preserve">: </w:t>
+      </w:r>
+      <w:r>
+        <w:t>String</w:t>
+      </w:r>
+      <w:r>
+        <w:t>, t</w:t>
+      </w:r>
+      <w:r>
+        <w:t xml:space="preserve">he test module name of the assertion. </w:t>
+      </w:r>
+      <w:r>
+        <w:t>OR u</w:t>
+      </w:r>
+      <w:r>
+        <w:t>ndefined</w:t>
+      </w:r>
+      <w:r>
+        <w:t xml:space="preserve"> (if </w:t>
+      </w:r>
+      <w:r>
+        <w:t xml:space="preserve">have </w:t>
+      </w:r>
+      <w:r>
+        <w:t>no module)</w:t>
+      </w:r>
+      <w:r>
+        <w:t>.</w:t>
+      </w:r>
+    </w:p>
+    <w:p>
+      <w:pPr>
+        <w:pStyle w:val="ListParagraph"/>
+        <w:numPr>
+          <w:ilvl w:val="0"/>
+          <w:numId w:val="17"/>
+        </w:numPr>
+      </w:pPr>
+      <w:r>
+        <w:rPr>
+          <w:rFonts w:ascii="Consolas" w:hAnsi="Consolas" w:cs="Consolas"/>
+          <w:color w:val="C45911" w:themeColor="accent2" w:themeShade="BF"/>
+          <w:sz w:val="20"/>
+          <w:szCs w:val="20"/>
+          <w:highlight w:val="lightGray"/>
+        </w:rPr>
+        <w:t>name</w:t>
+      </w:r>
+      <w:r>
+        <w:t xml:space="preserve">: </w:t>
+      </w:r>
+      <w:r>
+        <w:t>String</w:t>
+      </w:r>
+      <w:r>
+        <w:t>, t</w:t>
+      </w:r>
+      <w:r>
+        <w:t>he test block name of the assertion.</w:t>
+      </w:r>
+    </w:p>
+    <w:p>
+      <w:r>
+        <w:t>Sample:</w:t>
+      </w:r>
+    </w:p>
+    <w:p>
+      <w:r>
+        <w:rPr>
+          <w:noProof/>
+        </w:rPr>
+        <w:drawing>
+          <wp:inline distT="0" distB="0" distL="0" distR="0" wp14:anchorId="59B92B10" wp14:editId="76A6AB55">
+            <wp:extent cx="3980952" cy="523810"/>
+            <wp:effectExtent l="0" t="0" r="635" b="0"/>
+            <wp:docPr id="41" name="Picture 41"/>
+            <wp:cNvGraphicFramePr>
+              <a:graphicFrameLocks xmlns:a="http://schemas.openxmlformats.org/drawingml/2006/main" noChangeAspect="1"/>
+            </wp:cNvGraphicFramePr>
+            <a:graphic xmlns:a="http://schemas.openxmlformats.org/drawingml/2006/main">
+              <a:graphicData uri="http://schemas.openxmlformats.org/drawingml/2006/picture">
+                <pic:pic xmlns:pic="http://schemas.openxmlformats.org/drawingml/2006/picture">
+                  <pic:nvPicPr>
+                    <pic:cNvPr id="1" name=""/>
+                    <pic:cNvPicPr/>
+                  </pic:nvPicPr>
+                  <pic:blipFill>
+                    <a:blip r:embed="rId49"/>
+                    <a:stretch>
+                      <a:fillRect/>
+                    </a:stretch>
+                  </pic:blipFill>
+                  <pic:spPr>
+                    <a:xfrm>
+                      <a:off x="0" y="0"/>
+                      <a:ext cx="3980952" cy="523810"/>
+                    </a:xfrm>
+                    <a:prstGeom prst="rect">
+                      <a:avLst/>
+                    </a:prstGeom>
+                  </pic:spPr>
+                </pic:pic>
+              </a:graphicData>
+            </a:graphic>
+          </wp:inline>
+        </w:drawing>
+      </w:r>
+    </w:p>
+    <w:p>
+      <w:pPr>
+        <w:pStyle w:val="Heading1"/>
+      </w:pPr>
+      <w:r>
+        <w:t>Callbacks – QUnit.testStart function</w:t>
+      </w:r>
+    </w:p>
+    <w:p>
+      <w:r>
+        <w:t>Register a callback to fire whenever a test begins.</w:t>
+      </w:r>
+    </w:p>
+    <w:p>
+      <w:r>
+        <w:t>Structure:</w:t>
+      </w:r>
+    </w:p>
+    <w:p>
+      <w:pPr>
+        <w:pStyle w:val="Codesample"/>
+      </w:pPr>
+      <w:r>
+        <w:t>QUnit.</w:t>
+      </w:r>
+      <w:r>
+        <w:t>testStart</w:t>
+      </w:r>
+      <w:r>
+        <w:t>(callback)</w:t>
+      </w:r>
+    </w:p>
+    <w:p>
+      <w:r>
+        <w:rPr>
+          <w:rFonts w:ascii="Consolas" w:hAnsi="Consolas" w:cs="Consolas"/>
+          <w:color w:val="C45911" w:themeColor="accent2" w:themeShade="BF"/>
+          <w:sz w:val="20"/>
+          <w:szCs w:val="20"/>
+          <w:highlight w:val="lightGray"/>
+        </w:rPr>
+        <w:t>callback</w:t>
+      </w:r>
+      <w:r>
+        <w:t xml:space="preserve"> p</w:t>
+      </w:r>
+      <w:r>
+        <w:t>rovides a single argument with the following properties</w:t>
+      </w:r>
+      <w:r>
+        <w:t>:</w:t>
+      </w:r>
+    </w:p>
+    <w:p>
+      <w:pPr>
+        <w:pStyle w:val="ListParagraph"/>
+        <w:numPr>
+          <w:ilvl w:val="0"/>
+          <w:numId w:val="17"/>
+        </w:numPr>
+      </w:pPr>
+      <w:r>
+        <w:rPr>
+          <w:rFonts w:ascii="Consolas" w:hAnsi="Consolas" w:cs="Consolas"/>
+          <w:color w:val="C45911" w:themeColor="accent2" w:themeShade="BF"/>
+          <w:sz w:val="20"/>
+          <w:szCs w:val="20"/>
+          <w:highlight w:val="lightGray"/>
+        </w:rPr>
+        <w:t>module</w:t>
+      </w:r>
+      <w:r>
+        <w:t xml:space="preserve">: String, the test module name of </w:t>
+      </w:r>
+      <w:r>
+        <w:t>test case</w:t>
+      </w:r>
+      <w:r>
+        <w:t xml:space="preserve"> OR undefined (if </w:t>
+      </w:r>
+      <w:r>
+        <w:t xml:space="preserve">have </w:t>
+      </w:r>
+      <w:r>
+        <w:t>no module).</w:t>
+      </w:r>
+    </w:p>
+    <w:p>
+      <w:pPr>
+        <w:pStyle w:val="ListParagraph"/>
+        <w:numPr>
+          <w:ilvl w:val="0"/>
+          <w:numId w:val="17"/>
+        </w:numPr>
+      </w:pPr>
+      <w:r>
+        <w:rPr>
+          <w:rFonts w:ascii="Consolas" w:hAnsi="Consolas" w:cs="Consolas"/>
+          <w:color w:val="C45911" w:themeColor="accent2" w:themeShade="BF"/>
+          <w:sz w:val="20"/>
+          <w:szCs w:val="20"/>
+          <w:highlight w:val="lightGray"/>
+        </w:rPr>
+        <w:t>name</w:t>
+      </w:r>
+      <w:r>
+        <w:t xml:space="preserve">: String, the </w:t>
+      </w:r>
+      <w:r>
+        <w:t xml:space="preserve">name of </w:t>
+      </w:r>
+      <w:r>
+        <w:t xml:space="preserve">test </w:t>
+      </w:r>
+      <w:r>
+        <w:t>case</w:t>
+      </w:r>
+      <w:r>
+        <w:t>.</w:t>
+      </w:r>
+    </w:p>
+    <w:p>
+      <w:r>
+        <w:t>Sample:</w:t>
+      </w:r>
+    </w:p>
+    <w:p>
+      <w:r>
+        <w:rPr>
+          <w:noProof/>
+        </w:rPr>
+        <w:drawing>
+          <wp:inline distT="0" distB="0" distL="0" distR="0" wp14:anchorId="6CDAA752" wp14:editId="16F48F6A">
+            <wp:extent cx="4285714" cy="504762"/>
+            <wp:effectExtent l="0" t="0" r="635" b="0"/>
+            <wp:docPr id="42" name="Picture 42"/>
+            <wp:cNvGraphicFramePr>
+              <a:graphicFrameLocks xmlns:a="http://schemas.openxmlformats.org/drawingml/2006/main" noChangeAspect="1"/>
+            </wp:cNvGraphicFramePr>
+            <a:graphic xmlns:a="http://schemas.openxmlformats.org/drawingml/2006/main">
+              <a:graphicData uri="http://schemas.openxmlformats.org/drawingml/2006/picture">
+                <pic:pic xmlns:pic="http://schemas.openxmlformats.org/drawingml/2006/picture">
+                  <pic:nvPicPr>
+                    <pic:cNvPr id="1" name=""/>
+                    <pic:cNvPicPr/>
+                  </pic:nvPicPr>
+                  <pic:blipFill>
+                    <a:blip r:embed="rId50"/>
+                    <a:stretch>
+                      <a:fillRect/>
+                    </a:stretch>
+                  </pic:blipFill>
+                  <pic:spPr>
+                    <a:xfrm>
+                      <a:off x="0" y="0"/>
+                      <a:ext cx="4285714" cy="504762"/>
+                    </a:xfrm>
+                    <a:prstGeom prst="rect">
+                      <a:avLst/>
+                    </a:prstGeom>
+                  </pic:spPr>
+                </pic:pic>
+              </a:graphicData>
+            </a:graphic>
+          </wp:inline>
+        </w:drawing>
+      </w:r>
+    </w:p>
+    <w:p>
+      <w:pPr>
+        <w:pStyle w:val="Heading1"/>
+      </w:pPr>
+      <w:r>
+        <w:t>Callbacks – QUnit.test</w:t>
+      </w:r>
+      <w:r>
+        <w:t>Done</w:t>
+      </w:r>
+      <w:r>
+        <w:t xml:space="preserve"> function</w:t>
+      </w:r>
+    </w:p>
+    <w:p>
+      <w:r>
+        <w:t>T</w:t>
+      </w:r>
+      <w:r>
+        <w:t>o fire whenever a test ends.</w:t>
+      </w:r>
+    </w:p>
+    <w:p>
+      <w:r>
+        <w:t>Structure:</w:t>
+      </w:r>
+    </w:p>
+    <w:p>
+      <w:pPr>
+        <w:pStyle w:val="Codesample"/>
+      </w:pPr>
+      <w:r>
+        <w:t>QUnit.test</w:t>
+      </w:r>
+      <w:r>
+        <w:t>Done</w:t>
+      </w:r>
+      <w:r>
+        <w:t>(callback)</w:t>
+      </w:r>
+    </w:p>
+    <w:p>
+      <w:r>
+        <w:rPr>
+          <w:rFonts w:ascii="Consolas" w:hAnsi="Consolas" w:cs="Consolas"/>
+          <w:color w:val="C45911" w:themeColor="accent2" w:themeShade="BF"/>
+          <w:sz w:val="20"/>
+          <w:szCs w:val="20"/>
+          <w:highlight w:val="lightGray"/>
+        </w:rPr>
+        <w:t>callback</w:t>
+      </w:r>
+      <w:r>
+        <w:t xml:space="preserve"> p</w:t>
+      </w:r>
+      <w:r>
+        <w:t>rovides a single argument with the following properties</w:t>
+      </w:r>
+      <w:r>
+        <w:t>:</w:t>
+      </w:r>
+    </w:p>
+    <w:p>
+      <w:pPr>
+        <w:pStyle w:val="ListParagraph"/>
+        <w:numPr>
+          <w:ilvl w:val="0"/>
+          <w:numId w:val="17"/>
+        </w:numPr>
+      </w:pPr>
+      <w:r>
+        <w:rPr>
+          <w:rFonts w:ascii="Consolas" w:hAnsi="Consolas" w:cs="Consolas"/>
+          <w:color w:val="C45911" w:themeColor="accent2" w:themeShade="BF"/>
+          <w:sz w:val="20"/>
+          <w:szCs w:val="20"/>
+          <w:highlight w:val="lightGray"/>
+        </w:rPr>
+        <w:t>name</w:t>
+      </w:r>
+      <w:r>
+        <w:t xml:space="preserve">: String, the </w:t>
+      </w:r>
+      <w:r>
+        <w:t>test name</w:t>
+      </w:r>
+    </w:p>
+    <w:p>
+      <w:pPr>
+        <w:pStyle w:val="ListParagraph"/>
+        <w:numPr>
+          <w:ilvl w:val="0"/>
+          <w:numId w:val="17"/>
+        </w:numPr>
+      </w:pPr>
+      <w:r>
+        <w:rPr>
+          <w:rFonts w:ascii="Consolas" w:hAnsi="Consolas" w:cs="Consolas"/>
+          <w:color w:val="C45911" w:themeColor="accent2" w:themeShade="BF"/>
+          <w:sz w:val="20"/>
+          <w:szCs w:val="20"/>
+          <w:highlight w:val="lightGray"/>
+        </w:rPr>
+        <w:t>module</w:t>
+      </w:r>
+      <w:r>
+        <w:t xml:space="preserve">: String, the </w:t>
+      </w:r>
+      <w:r>
+        <w:t>name of current module</w:t>
+      </w:r>
+    </w:p>
+    <w:p>
+      <w:pPr>
+        <w:pStyle w:val="ListParagraph"/>
+        <w:numPr>
+          <w:ilvl w:val="0"/>
+          <w:numId w:val="17"/>
+        </w:numPr>
+      </w:pPr>
+      <w:r>
+        <w:rPr>
+          <w:rFonts w:ascii="Consolas" w:hAnsi="Consolas" w:cs="Consolas"/>
+          <w:color w:val="C45911" w:themeColor="accent2" w:themeShade="BF"/>
+          <w:sz w:val="20"/>
+          <w:szCs w:val="20"/>
+          <w:highlight w:val="lightGray"/>
+        </w:rPr>
+        <w:t>failed</w:t>
+      </w:r>
+      <w:r>
+        <w:t xml:space="preserve">: Number, the </w:t>
+      </w:r>
+      <w:r>
+        <w:t>number of failed assertions</w:t>
+      </w:r>
+    </w:p>
+    <w:p>
+      <w:pPr>
+        <w:pStyle w:val="ListParagraph"/>
+        <w:numPr>
+          <w:ilvl w:val="0"/>
+          <w:numId w:val="17"/>
+        </w:numPr>
+      </w:pPr>
+      <w:r>
+        <w:rPr>
+          <w:rFonts w:ascii="Consolas" w:hAnsi="Consolas" w:cs="Consolas"/>
+          <w:color w:val="C45911" w:themeColor="accent2" w:themeShade="BF"/>
+          <w:sz w:val="20"/>
+          <w:szCs w:val="20"/>
+          <w:highlight w:val="lightGray"/>
+        </w:rPr>
+        <w:t>passed</w:t>
+      </w:r>
+      <w:r>
+        <w:t xml:space="preserve">: </w:t>
+      </w:r>
+      <w:r>
+        <w:t>Number</w:t>
+      </w:r>
+      <w:r>
+        <w:t xml:space="preserve">, the number </w:t>
+      </w:r>
+      <w:r>
+        <w:t>of passed assertions</w:t>
+      </w:r>
+    </w:p>
+    <w:p>
+      <w:pPr>
+        <w:pStyle w:val="ListParagraph"/>
+        <w:numPr>
+          <w:ilvl w:val="0"/>
+          <w:numId w:val="17"/>
+        </w:numPr>
+      </w:pPr>
+      <w:r>
+        <w:rPr>
+          <w:rFonts w:ascii="Consolas" w:hAnsi="Consolas" w:cs="Consolas"/>
+          <w:color w:val="C45911" w:themeColor="accent2" w:themeShade="BF"/>
+          <w:sz w:val="20"/>
+          <w:szCs w:val="20"/>
+          <w:highlight w:val="lightGray"/>
+        </w:rPr>
+        <w:t>total</w:t>
+      </w:r>
+      <w:r>
+        <w:t xml:space="preserve">: </w:t>
+      </w:r>
+      <w:r>
+        <w:t>Number</w:t>
+      </w:r>
+      <w:r>
+        <w:t>, t</w:t>
+      </w:r>
+      <w:r>
+        <w:t>he total number of assertions</w:t>
+      </w:r>
+    </w:p>
+    <w:p>
+      <w:pPr>
+        <w:pStyle w:val="ListParagraph"/>
+        <w:numPr>
+          <w:ilvl w:val="0"/>
+          <w:numId w:val="17"/>
+        </w:numPr>
+      </w:pPr>
+      <w:r>
+        <w:rPr>
+          <w:rFonts w:ascii="Consolas" w:hAnsi="Consolas" w:cs="Consolas"/>
+          <w:color w:val="C45911" w:themeColor="accent2" w:themeShade="BF"/>
+          <w:sz w:val="20"/>
+          <w:szCs w:val="20"/>
+          <w:highlight w:val="lightGray"/>
+        </w:rPr>
+        <w:t>runtime</w:t>
+      </w:r>
+      <w:r>
+        <w:t xml:space="preserve">: </w:t>
+      </w:r>
+      <w:r>
+        <w:t>Number</w:t>
+      </w:r>
+      <w:r>
+        <w:t>, t</w:t>
+      </w:r>
+      <w:r>
+        <w:t>he total runtime in millseconds of the test, including setup and teardown</w:t>
+      </w:r>
+    </w:p>
+    <w:p>
+      <w:r>
+        <w:t>Sample:</w:t>
+      </w:r>
+    </w:p>
+    <w:p>
+      <w:r>
+        <w:rPr>
+          <w:noProof/>
+        </w:rPr>
+        <w:drawing>
+          <wp:inline distT="0" distB="0" distL="0" distR="0" wp14:anchorId="371D453F" wp14:editId="75E7A511">
+            <wp:extent cx="4552381" cy="771429"/>
+            <wp:effectExtent l="0" t="0" r="635" b="0"/>
+            <wp:docPr id="44" name="Picture 44"/>
+            <wp:cNvGraphicFramePr>
+              <a:graphicFrameLocks xmlns:a="http://schemas.openxmlformats.org/drawingml/2006/main" noChangeAspect="1"/>
+            </wp:cNvGraphicFramePr>
+            <a:graphic xmlns:a="http://schemas.openxmlformats.org/drawingml/2006/main">
+              <a:graphicData uri="http://schemas.openxmlformats.org/drawingml/2006/picture">
+                <pic:pic xmlns:pic="http://schemas.openxmlformats.org/drawingml/2006/picture">
+                  <pic:nvPicPr>
+                    <pic:cNvPr id="1" name=""/>
+                    <pic:cNvPicPr/>
+                  </pic:nvPicPr>
+                  <pic:blipFill>
+                    <a:blip r:embed="rId51"/>
+                    <a:stretch>
+                      <a:fillRect/>
+                    </a:stretch>
+                  </pic:blipFill>
+                  <pic:spPr>
+                    <a:xfrm>
+                      <a:off x="0" y="0"/>
+                      <a:ext cx="4552381" cy="771429"/>
+                    </a:xfrm>
+                    <a:prstGeom prst="rect">
+                      <a:avLst/>
+                    </a:prstGeom>
+                  </pic:spPr>
+                </pic:pic>
+              </a:graphicData>
+            </a:graphic>
+          </wp:inline>
+        </w:drawing>
+      </w:r>
+    </w:p>
+    <w:p>
+      <w:pPr>
+        <w:pStyle w:val="Heading1"/>
+      </w:pPr>
+      <w:r>
+        <w:lastRenderedPageBreak/>
+        <w:t>Callbacks – QUnit.</w:t>
+      </w:r>
+      <w:r>
+        <w:t>moduleStart</w:t>
+      </w:r>
+      <w:r>
+        <w:t xml:space="preserve"> function</w:t>
+      </w:r>
+    </w:p>
+    <w:p>
+      <w:r>
+        <w:t>T</w:t>
+      </w:r>
+      <w:r>
+        <w:t>o fire whenever a module begins.</w:t>
+      </w:r>
+    </w:p>
+    <w:p>
+      <w:r>
+        <w:t>Structure:</w:t>
+      </w:r>
+    </w:p>
+    <w:p>
+      <w:pPr>
+        <w:pStyle w:val="Codesample"/>
+      </w:pPr>
+      <w:r>
+        <w:t>QUnit.</w:t>
+      </w:r>
+      <w:r>
+        <w:t>moduleStart</w:t>
+      </w:r>
+      <w:r>
+        <w:t>(callback)</w:t>
+      </w:r>
+    </w:p>
+    <w:p>
+      <w:r>
+        <w:rPr>
+          <w:rFonts w:ascii="Consolas" w:hAnsi="Consolas" w:cs="Consolas"/>
+          <w:color w:val="C45911" w:themeColor="accent2" w:themeShade="BF"/>
+          <w:sz w:val="20"/>
+          <w:szCs w:val="20"/>
+          <w:highlight w:val="lightGray"/>
+        </w:rPr>
+        <w:t>callback</w:t>
+      </w:r>
+      <w:r>
+        <w:t xml:space="preserve"> p</w:t>
+      </w:r>
+      <w:r>
+        <w:t>rovides a single argument with the following properties</w:t>
+      </w:r>
+      <w:r>
+        <w:t>:</w:t>
+      </w:r>
+    </w:p>
+    <w:p>
+      <w:pPr>
+        <w:pStyle w:val="ListParagraph"/>
+        <w:numPr>
+          <w:ilvl w:val="0"/>
+          <w:numId w:val="17"/>
+        </w:numPr>
+      </w:pPr>
+      <w:r>
+        <w:rPr>
+          <w:rFonts w:ascii="Consolas" w:hAnsi="Consolas" w:cs="Consolas"/>
+          <w:color w:val="C45911" w:themeColor="accent2" w:themeShade="BF"/>
+          <w:sz w:val="20"/>
+          <w:szCs w:val="20"/>
+          <w:highlight w:val="lightGray"/>
+        </w:rPr>
+        <w:t>name</w:t>
+      </w:r>
+      <w:r>
+        <w:t>: String, the name</w:t>
+      </w:r>
+      <w:r>
+        <w:t xml:space="preserve"> of module to run</w:t>
+      </w:r>
+    </w:p>
+    <w:p>
+      <w:r>
+        <w:t>Sample:</w:t>
+      </w:r>
+    </w:p>
+    <w:p>
+      <w:r>
+        <w:rPr>
+          <w:noProof/>
+        </w:rPr>
+        <w:drawing>
+          <wp:inline distT="0" distB="0" distL="0" distR="0" wp14:anchorId="06DE44BE" wp14:editId="21A1E3F9">
+            <wp:extent cx="3200000" cy="485714"/>
+            <wp:effectExtent l="0" t="0" r="635" b="0"/>
+            <wp:docPr id="45" name="Picture 45"/>
+            <wp:cNvGraphicFramePr>
+              <a:graphicFrameLocks xmlns:a="http://schemas.openxmlformats.org/drawingml/2006/main" noChangeAspect="1"/>
+            </wp:cNvGraphicFramePr>
+            <a:graphic xmlns:a="http://schemas.openxmlformats.org/drawingml/2006/main">
+              <a:graphicData uri="http://schemas.openxmlformats.org/drawingml/2006/picture">
+                <pic:pic xmlns:pic="http://schemas.openxmlformats.org/drawingml/2006/picture">
+                  <pic:nvPicPr>
+                    <pic:cNvPr id="1" name=""/>
+                    <pic:cNvPicPr/>
+                  </pic:nvPicPr>
+                  <pic:blipFill>
+                    <a:blip r:embed="rId52"/>
+                    <a:stretch>
+                      <a:fillRect/>
+                    </a:stretch>
+                  </pic:blipFill>
+                  <pic:spPr>
+                    <a:xfrm>
+                      <a:off x="0" y="0"/>
+                      <a:ext cx="3200000" cy="485714"/>
+                    </a:xfrm>
+                    <a:prstGeom prst="rect">
+                      <a:avLst/>
+                    </a:prstGeom>
+                  </pic:spPr>
+                </pic:pic>
+              </a:graphicData>
+            </a:graphic>
+          </wp:inline>
+        </w:drawing>
+      </w:r>
+    </w:p>
+    <w:p>
+      <w:pPr>
+        <w:pStyle w:val="Heading1"/>
+      </w:pPr>
+      <w:r>
+        <w:t>Callbacks – QUnit.</w:t>
+      </w:r>
+      <w:r>
+        <w:t>module</w:t>
+      </w:r>
+      <w:r>
+        <w:t>Done function</w:t>
+      </w:r>
+    </w:p>
+    <w:p>
+      <w:r>
+        <w:t>T</w:t>
+      </w:r>
+      <w:r>
+        <w:t>o fire whenever a module ends.</w:t>
+      </w:r>
+    </w:p>
+    <w:p>
+      <w:r>
+        <w:t>Structure:</w:t>
+      </w:r>
+    </w:p>
+    <w:p>
+      <w:pPr>
+        <w:pStyle w:val="Codesample"/>
+      </w:pPr>
+      <w:r>
+        <w:t>QUnit.</w:t>
+      </w:r>
+      <w:r>
+        <w:t>module</w:t>
+      </w:r>
+      <w:r>
+        <w:t>Done(callback)</w:t>
+      </w:r>
+    </w:p>
+    <w:p>
+      <w:r>
+        <w:rPr>
+          <w:rFonts w:ascii="Consolas" w:hAnsi="Consolas" w:cs="Consolas"/>
+          <w:color w:val="C45911" w:themeColor="accent2" w:themeShade="BF"/>
+          <w:sz w:val="20"/>
+          <w:szCs w:val="20"/>
+          <w:highlight w:val="lightGray"/>
+        </w:rPr>
+        <w:t>callback</w:t>
+      </w:r>
+      <w:r>
+        <w:t xml:space="preserve"> p</w:t>
+      </w:r>
+      <w:r>
+        <w:t>rovides a single argument with the following properties</w:t>
+      </w:r>
+      <w:r>
+        <w:t>:</w:t>
+      </w:r>
+    </w:p>
+    <w:p>
+      <w:pPr>
+        <w:pStyle w:val="ListParagraph"/>
+        <w:numPr>
+          <w:ilvl w:val="0"/>
+          <w:numId w:val="17"/>
+        </w:numPr>
+      </w:pPr>
+      <w:r>
+        <w:rPr>
+          <w:rFonts w:ascii="Consolas" w:hAnsi="Consolas" w:cs="Consolas"/>
+          <w:color w:val="C45911" w:themeColor="accent2" w:themeShade="BF"/>
+          <w:sz w:val="20"/>
+          <w:szCs w:val="20"/>
+          <w:highlight w:val="lightGray"/>
+        </w:rPr>
+        <w:t>name</w:t>
+      </w:r>
+      <w:r>
+        <w:t xml:space="preserve">: String, the </w:t>
+      </w:r>
+      <w:r>
+        <w:t>module</w:t>
+      </w:r>
+      <w:r>
+        <w:t xml:space="preserve"> name</w:t>
+      </w:r>
+    </w:p>
+    <w:p>
+      <w:pPr>
+        <w:pStyle w:val="ListParagraph"/>
+        <w:numPr>
+          <w:ilvl w:val="0"/>
+          <w:numId w:val="17"/>
+        </w:numPr>
+      </w:pPr>
+      <w:r>
+        <w:rPr>
+          <w:rFonts w:ascii="Consolas" w:hAnsi="Consolas" w:cs="Consolas"/>
+          <w:color w:val="C45911" w:themeColor="accent2" w:themeShade="BF"/>
+          <w:sz w:val="20"/>
+          <w:szCs w:val="20"/>
+          <w:highlight w:val="lightGray"/>
+        </w:rPr>
+        <w:t>failed</w:t>
+      </w:r>
+      <w:r>
+        <w:t>: Number, the number of failed assertions</w:t>
+      </w:r>
+    </w:p>
+    <w:p>
+      <w:pPr>
+        <w:pStyle w:val="ListParagraph"/>
+        <w:numPr>
+          <w:ilvl w:val="0"/>
+          <w:numId w:val="17"/>
+        </w:numPr>
+      </w:pPr>
+      <w:r>
+        <w:rPr>
+          <w:rFonts w:ascii="Consolas" w:hAnsi="Consolas" w:cs="Consolas"/>
+          <w:color w:val="C45911" w:themeColor="accent2" w:themeShade="BF"/>
+          <w:sz w:val="20"/>
+          <w:szCs w:val="20"/>
+          <w:highlight w:val="lightGray"/>
+        </w:rPr>
+        <w:t>passed</w:t>
+      </w:r>
+      <w:r>
+        <w:t>: Number, the number of passed assertions</w:t>
+      </w:r>
+    </w:p>
+    <w:p>
+      <w:pPr>
+        <w:pStyle w:val="ListParagraph"/>
+        <w:numPr>
+          <w:ilvl w:val="0"/>
+          <w:numId w:val="17"/>
+        </w:numPr>
+      </w:pPr>
+      <w:r>
+        <w:rPr>
+          <w:rFonts w:ascii="Consolas" w:hAnsi="Consolas" w:cs="Consolas"/>
+          <w:color w:val="C45911" w:themeColor="accent2" w:themeShade="BF"/>
+          <w:sz w:val="20"/>
+          <w:szCs w:val="20"/>
+          <w:highlight w:val="lightGray"/>
+        </w:rPr>
+        <w:t>total</w:t>
+      </w:r>
+      <w:r>
+        <w:t>: Number, the total number of assertions</w:t>
+      </w:r>
+    </w:p>
+    <w:p>
+      <w:r>
+        <w:t>Sample:</w:t>
+      </w:r>
+    </w:p>
+    <w:p>
+      <w:r>
+        <w:rPr>
+          <w:noProof/>
+        </w:rPr>
+        <w:drawing>
+          <wp:inline distT="0" distB="0" distL="0" distR="0" wp14:anchorId="32AF2B1D" wp14:editId="1DD85542">
+            <wp:extent cx="4133333" cy="790476"/>
+            <wp:effectExtent l="0" t="0" r="635" b="0"/>
+            <wp:docPr id="46" name="Picture 46"/>
+            <wp:cNvGraphicFramePr>
+              <a:graphicFrameLocks xmlns:a="http://schemas.openxmlformats.org/drawingml/2006/main" noChangeAspect="1"/>
+            </wp:cNvGraphicFramePr>
+            <a:graphic xmlns:a="http://schemas.openxmlformats.org/drawingml/2006/main">
+              <a:graphicData uri="http://schemas.openxmlformats.org/drawingml/2006/picture">
+                <pic:pic xmlns:pic="http://schemas.openxmlformats.org/drawingml/2006/picture">
+                  <pic:nvPicPr>
+                    <pic:cNvPr id="1" name=""/>
+                    <pic:cNvPicPr/>
+                  </pic:nvPicPr>
+                  <pic:blipFill>
+                    <a:blip r:embed="rId53"/>
+                    <a:stretch>
+                      <a:fillRect/>
+                    </a:stretch>
+                  </pic:blipFill>
+                  <pic:spPr>
+                    <a:xfrm>
+                      <a:off x="0" y="0"/>
+                      <a:ext cx="4133333" cy="790476"/>
+                    </a:xfrm>
+                    <a:prstGeom prst="rect">
+                      <a:avLst/>
+                    </a:prstGeom>
+                  </pic:spPr>
+                </pic:pic>
+              </a:graphicData>
+            </a:graphic>
+          </wp:inline>
+        </w:drawing>
+      </w:r>
+    </w:p>
+    <w:p>
+      <w:pPr>
+        <w:pStyle w:val="Heading1"/>
+      </w:pPr>
+      <w:r>
+        <w:t>Callbacks – QUnit.</w:t>
+      </w:r>
+      <w:r>
+        <w:t>begin</w:t>
+      </w:r>
+      <w:r>
+        <w:t xml:space="preserve"> function</w:t>
+      </w:r>
+    </w:p>
+    <w:p>
+      <w:r>
+        <w:t>T</w:t>
+      </w:r>
+      <w:r>
+        <w:t>o fire whenever the test suite begins.</w:t>
+      </w:r>
+    </w:p>
+    <w:p>
+      <w:r>
+        <w:t>Structure:</w:t>
+      </w:r>
+    </w:p>
+    <w:p>
+      <w:pPr>
+        <w:pStyle w:val="Codesample"/>
+      </w:pPr>
+      <w:r>
+        <w:t>QUnit.</w:t>
+      </w:r>
+      <w:r>
+        <w:t>begin</w:t>
+      </w:r>
+      <w:r>
+        <w:t>(callback)</w:t>
+      </w:r>
+    </w:p>
+    <w:p>
+      <w:r>
+        <w:rPr>
+          <w:rFonts w:ascii="Consolas" w:hAnsi="Consolas" w:cs="Consolas"/>
+          <w:color w:val="C45911" w:themeColor="accent2" w:themeShade="BF"/>
+          <w:sz w:val="20"/>
+          <w:szCs w:val="20"/>
+          <w:highlight w:val="lightGray"/>
+        </w:rPr>
+        <w:t>callback</w:t>
+      </w:r>
+      <w:r>
+        <w:t xml:space="preserve"> p</w:t>
+      </w:r>
+      <w:r>
+        <w:t>rovides a single argument with the following properties</w:t>
+      </w:r>
+      <w:r>
+        <w:t>:</w:t>
+      </w:r>
+    </w:p>
+    <w:p>
+      <w:pPr>
+        <w:pStyle w:val="ListParagraph"/>
+        <w:numPr>
+          <w:ilvl w:val="0"/>
+          <w:numId w:val="17"/>
+        </w:numPr>
+      </w:pPr>
+      <w:r>
+        <w:rPr>
+          <w:rFonts w:ascii="Consolas" w:hAnsi="Consolas" w:cs="Consolas"/>
+          <w:color w:val="C45911" w:themeColor="accent2" w:themeShade="BF"/>
+          <w:sz w:val="20"/>
+          <w:szCs w:val="20"/>
+        </w:rPr>
+        <w:t>totalTests</w:t>
+      </w:r>
+      <w:r>
+        <w:t xml:space="preserve">: Number, the number of </w:t>
+      </w:r>
+      <w:r>
+        <w:t>total tests in the test suite</w:t>
+      </w:r>
+    </w:p>
+    <w:p>
+      <w:r>
+        <w:t>Sample:</w:t>
+      </w:r>
+    </w:p>
+    <w:p>
+      <w:r>
+        <w:rPr>
+          <w:noProof/>
+        </w:rPr>
+        <w:lastRenderedPageBreak/>
+        <w:drawing>
+          <wp:inline distT="0" distB="0" distL="0" distR="0" wp14:anchorId="62949FC2" wp14:editId="30717D10">
+            <wp:extent cx="3552381" cy="476190"/>
+            <wp:effectExtent l="0" t="0" r="0" b="635"/>
+            <wp:docPr id="47" name="Picture 47"/>
+            <wp:cNvGraphicFramePr>
+              <a:graphicFrameLocks xmlns:a="http://schemas.openxmlformats.org/drawingml/2006/main" noChangeAspect="1"/>
+            </wp:cNvGraphicFramePr>
+            <a:graphic xmlns:a="http://schemas.openxmlformats.org/drawingml/2006/main">
+              <a:graphicData uri="http://schemas.openxmlformats.org/drawingml/2006/picture">
+                <pic:pic xmlns:pic="http://schemas.openxmlformats.org/drawingml/2006/picture">
+                  <pic:nvPicPr>
+                    <pic:cNvPr id="1" name=""/>
+                    <pic:cNvPicPr/>
+                  </pic:nvPicPr>
+                  <pic:blipFill>
+                    <a:blip r:embed="rId54"/>
+                    <a:stretch>
+                      <a:fillRect/>
+                    </a:stretch>
+                  </pic:blipFill>
+                  <pic:spPr>
+                    <a:xfrm>
+                      <a:off x="0" y="0"/>
+                      <a:ext cx="3552381" cy="476190"/>
+                    </a:xfrm>
+                    <a:prstGeom prst="rect">
+                      <a:avLst/>
+                    </a:prstGeom>
+                  </pic:spPr>
+                </pic:pic>
+              </a:graphicData>
+            </a:graphic>
+          </wp:inline>
+        </w:drawing>
+      </w:r>
+    </w:p>
+    <w:p>
+      <w:pPr>
+        <w:pStyle w:val="Heading1"/>
+      </w:pPr>
+      <w:r>
+        <w:t>Callbacks – QUnit.</w:t>
+      </w:r>
+      <w:r>
+        <w:t>done</w:t>
+      </w:r>
+      <w:r>
+        <w:t xml:space="preserve"> function</w:t>
+      </w:r>
+    </w:p>
+    <w:p>
+      <w:r>
+        <w:t>T</w:t>
+      </w:r>
+      <w:r>
+        <w:t>o fire whenever the test suite ends.</w:t>
+      </w:r>
+    </w:p>
+    <w:p>
+      <w:r>
+        <w:t>Structure:</w:t>
+      </w:r>
+    </w:p>
+    <w:p>
+      <w:pPr>
+        <w:pStyle w:val="Codesample"/>
+      </w:pPr>
+      <w:r>
+        <w:t>QUnit.</w:t>
+      </w:r>
+      <w:r>
+        <w:t>done</w:t>
+      </w:r>
+      <w:r>
+        <w:t>(callback)</w:t>
+      </w:r>
+    </w:p>
+    <w:p>
+      <w:r>
+        <w:rPr>
+          <w:rFonts w:ascii="Consolas" w:hAnsi="Consolas" w:cs="Consolas"/>
+          <w:color w:val="C45911" w:themeColor="accent2" w:themeShade="BF"/>
+          <w:sz w:val="20"/>
+          <w:szCs w:val="20"/>
+          <w:highlight w:val="lightGray"/>
+        </w:rPr>
+        <w:t>callback</w:t>
+      </w:r>
+      <w:r>
+        <w:t xml:space="preserve"> p</w:t>
+      </w:r>
+      <w:r>
+        <w:t>rovides a single argument with the following properties</w:t>
+      </w:r>
+      <w:r>
+        <w:t>:</w:t>
+      </w:r>
+    </w:p>
+    <w:p>
+      <w:pPr>
+        <w:pStyle w:val="ListParagraph"/>
+        <w:numPr>
+          <w:ilvl w:val="0"/>
+          <w:numId w:val="17"/>
+        </w:numPr>
+      </w:pPr>
+      <w:r>
+        <w:rPr>
+          <w:rFonts w:ascii="Consolas" w:hAnsi="Consolas" w:cs="Consolas"/>
+          <w:color w:val="C45911" w:themeColor="accent2" w:themeShade="BF"/>
+          <w:sz w:val="20"/>
+          <w:szCs w:val="20"/>
+          <w:highlight w:val="lightGray"/>
+        </w:rPr>
+        <w:t>failed</w:t>
+      </w:r>
+      <w:r>
+        <w:t>: Number, the number of failed assertions</w:t>
+      </w:r>
+    </w:p>
+    <w:p>
+      <w:pPr>
+        <w:pStyle w:val="ListParagraph"/>
+        <w:numPr>
+          <w:ilvl w:val="0"/>
+          <w:numId w:val="17"/>
+        </w:numPr>
+      </w:pPr>
+      <w:r>
+        <w:rPr>
+          <w:rFonts w:ascii="Consolas" w:hAnsi="Consolas" w:cs="Consolas"/>
+          <w:color w:val="C45911" w:themeColor="accent2" w:themeShade="BF"/>
+          <w:sz w:val="20"/>
+          <w:szCs w:val="20"/>
+          <w:highlight w:val="lightGray"/>
+        </w:rPr>
+        <w:t>passed</w:t>
+      </w:r>
+      <w:r>
+        <w:t>: Number, the number of passed assertions</w:t>
+      </w:r>
+    </w:p>
+    <w:p>
+      <w:pPr>
+        <w:pStyle w:val="ListParagraph"/>
+        <w:numPr>
+          <w:ilvl w:val="0"/>
+          <w:numId w:val="17"/>
+        </w:numPr>
+      </w:pPr>
+      <w:r>
+        <w:rPr>
+          <w:rFonts w:ascii="Consolas" w:hAnsi="Consolas" w:cs="Consolas"/>
+          <w:color w:val="C45911" w:themeColor="accent2" w:themeShade="BF"/>
+          <w:sz w:val="20"/>
+          <w:szCs w:val="20"/>
+          <w:highlight w:val="lightGray"/>
+        </w:rPr>
+        <w:t>total</w:t>
+      </w:r>
+      <w:r>
+        <w:t>: Number, the total number of assertions</w:t>
+      </w:r>
+      <w:r>
+        <w:t xml:space="preserve"> </w:t>
+      </w:r>
+    </w:p>
+    <w:p>
+      <w:pPr>
+        <w:pStyle w:val="ListParagraph"/>
+        <w:numPr>
+          <w:ilvl w:val="0"/>
+          <w:numId w:val="17"/>
+        </w:numPr>
+      </w:pPr>
+      <w:r>
+        <w:rPr>
+          <w:rFonts w:ascii="Consolas" w:hAnsi="Consolas" w:cs="Consolas"/>
+          <w:color w:val="C45911" w:themeColor="accent2" w:themeShade="BF"/>
+          <w:sz w:val="20"/>
+          <w:szCs w:val="20"/>
+        </w:rPr>
+        <w:t>runtime</w:t>
+      </w:r>
+      <w:r>
+        <w:t>:</w:t>
+      </w:r>
+      <w:r>
+        <w:t xml:space="preserve"> Number, t</w:t>
+      </w:r>
+      <w:r>
+        <w:t>he time in milliseconds it took tests to run from start to finish.</w:t>
+      </w:r>
+    </w:p>
+    <w:p>
+      <w:r>
+        <w:t>Sample:</w:t>
+      </w:r>
+    </w:p>
+    <w:p>
+      <w:r>
+        <w:rPr>
+          <w:noProof/>
+        </w:rPr>
+        <w:drawing>
+          <wp:inline distT="0" distB="0" distL="0" distR="0" wp14:anchorId="7AFBCDB3" wp14:editId="4911FA98">
+            <wp:extent cx="4085714" cy="771429"/>
+            <wp:effectExtent l="0" t="0" r="0" b="0"/>
+            <wp:docPr id="48" name="Picture 48"/>
+            <wp:cNvGraphicFramePr>
+              <a:graphicFrameLocks xmlns:a="http://schemas.openxmlformats.org/drawingml/2006/main" noChangeAspect="1"/>
+            </wp:cNvGraphicFramePr>
+            <a:graphic xmlns:a="http://schemas.openxmlformats.org/drawingml/2006/main">
+              <a:graphicData uri="http://schemas.openxmlformats.org/drawingml/2006/picture">
+                <pic:pic xmlns:pic="http://schemas.openxmlformats.org/drawingml/2006/picture">
+                  <pic:nvPicPr>
+                    <pic:cNvPr id="1" name=""/>
+                    <pic:cNvPicPr/>
+                  </pic:nvPicPr>
+                  <pic:blipFill>
+                    <a:blip r:embed="rId55"/>
+                    <a:stretch>
+                      <a:fillRect/>
+                    </a:stretch>
+                  </pic:blipFill>
+                  <pic:spPr>
+                    <a:xfrm>
+                      <a:off x="0" y="0"/>
+                      <a:ext cx="4085714" cy="771429"/>
+                    </a:xfrm>
+                    <a:prstGeom prst="rect">
+                      <a:avLst/>
+                    </a:prstGeom>
+                  </pic:spPr>
+                </pic:pic>
+              </a:graphicData>
+            </a:graphic>
+          </wp:inline>
+        </w:drawing>
+      </w:r>
+    </w:p>
+    <w:p/>
+    <w:p>
       <w:bookmarkStart w:id="0" w:name="_GoBack"/>
       <w:bookmarkEnd w:id="0"/>
     </w:p>
-    <w:p/>
-    <w:p>
-      <w:r>
-        <w:t>A deep recursive comparison, working on primitive types, arrays, objects, regular expressions, dates and functions.</w:t>
-      </w:r>
-    </w:p>
-    <w:p>
-      <w:r>
-        <w:t>expect()</w:t>
-      </w:r>
-    </w:p>
-    <w:p/>
-    <w:p>
-      <w:r>
-        <w:t>Specify how many assertions are expected to run within a test.</w:t>
-      </w:r>
-    </w:p>
-    <w:p>
-      <w:r>
-        <w:t>notDeepEqual()</w:t>
-      </w:r>
-    </w:p>
-    <w:p/>
-    <w:p>
-      <w:r>
-        <w:t>An inverted deep recursive comparison, working on primitive types, arrays, objects, regular expressions, dates and functions.</w:t>
-      </w:r>
-    </w:p>
-    <w:p>
-      <w:r>
-        <w:t>notPropEqual()</w:t>
-      </w:r>
-    </w:p>
-    <w:p/>
-    <w:p>
-      <w:r>
-        <w:t>A strict comparison of an object’s own properties, checking for inequality.</w:t>
-      </w:r>
-    </w:p>
-    <w:p>
-      <w:r>
-        <w:t>propEqual()</w:t>
-      </w:r>
-    </w:p>
-    <w:p/>
-    <w:p>
-      <w:r>
-        <w:t>A strict type and value comparison of an object’s own properties.</w:t>
-      </w:r>
-    </w:p>
-    <w:p>
-      <w:r>
-        <w:t>push()</w:t>
-      </w:r>
-    </w:p>
-    <w:p/>
-    <w:p>
-      <w:r>
-        <w:t>Report the result of a custom assertion</w:t>
-      </w:r>
-    </w:p>
-    <w:p>
-      <w:r>
-        <w:t>strictEqual()</w:t>
-      </w:r>
-    </w:p>
-    <w:p/>
-    <w:p>
-      <w:r>
-        <w:t>A strict type and value comparison.</w:t>
-      </w:r>
-    </w:p>
-    <w:p>
-      <w:r>
-        <w:t>throws()</w:t>
-      </w:r>
-    </w:p>
-    <w:p/>
-    <w:p>
-      <w:r>
-        <w:lastRenderedPageBreak/>
-        <w:t>Test if a callback throws an exception, and optionally compare the thrown error.</w:t>
-      </w:r>
-    </w:p>
-    <w:p/>
-    <w:p/>
     <w:sectPr>
       <w:pgSz w:w="12240" w:h="15840"/>
       <w:pgMar w:top="1440" w:right="1440" w:bottom="1440" w:left="1440" w:header="720" w:footer="720" w:gutter="0"/>
@@ -1993,9 +5273,235 @@
 <file path=word/numbering.xml><?xml version="1.0" encoding="utf-8"?>
 <w:numbering xmlns:wpc="http://schemas.microsoft.com/office/word/2010/wordprocessingCanvas" xmlns:mc="http://schemas.openxmlformats.org/markup-compatibility/2006" xmlns:o="urn:schemas-microsoft-com:office:office" xmlns:r="http://schemas.openxmlformats.org/officeDocument/2006/relationships" xmlns:m="http://schemas.openxmlformats.org/officeDocument/2006/math" xmlns:v="urn:schemas-microsoft-com:vml" xmlns:wp14="http://schemas.microsoft.com/office/word/2010/wordprocessingDrawing" xmlns:wp="http://schemas.openxmlformats.org/drawingml/2006/wordprocessingDrawing" xmlns:w10="urn:schemas-microsoft-com:office:word" xmlns:w="http://schemas.openxmlformats.org/wordprocessingml/2006/main" xmlns:w14="http://schemas.microsoft.com/office/word/2010/wordml" xmlns:w15="http://schemas.microsoft.com/office/word/2012/wordml" xmlns:wpg="http://schemas.microsoft.com/office/word/2010/wordprocessingGroup" xmlns:wpi="http://schemas.microsoft.com/office/word/2010/wordprocessingInk" xmlns:wne="http://schemas.microsoft.com/office/word/2006/wordml" xmlns:wps="http://schemas.microsoft.com/office/word/2010/wordprocessingShape" mc:Ignorable="w14 w15 wp14">
   <w:abstractNum w:abstractNumId="0">
+    <w:nsid w:val="03A62034"/>
+    <w:multiLevelType w:val="hybridMultilevel"/>
+    <w:tmpl w:val="5928F0E4"/>
+    <w:lvl w:ilvl="0" w:tplc="12188B74">
+      <w:start w:val="1"/>
+      <w:numFmt w:val="bullet"/>
+      <w:lvlText w:val=""/>
+      <w:lvlJc w:val="left"/>
+      <w:pPr>
+        <w:ind w:left="720" w:hanging="360"/>
+      </w:pPr>
+      <w:rPr>
+        <w:rFonts w:ascii="Symbol" w:hAnsi="Symbol" w:hint="default"/>
+      </w:rPr>
+    </w:lvl>
+    <w:lvl w:ilvl="1" w:tplc="04090003" w:tentative="1">
+      <w:start w:val="1"/>
+      <w:numFmt w:val="bullet"/>
+      <w:lvlText w:val="o"/>
+      <w:lvlJc w:val="left"/>
+      <w:pPr>
+        <w:ind w:left="1440" w:hanging="360"/>
+      </w:pPr>
+      <w:rPr>
+        <w:rFonts w:ascii="Courier New" w:hAnsi="Courier New" w:cs="Courier New" w:hint="default"/>
+      </w:rPr>
+    </w:lvl>
+    <w:lvl w:ilvl="2" w:tplc="04090005" w:tentative="1">
+      <w:start w:val="1"/>
+      <w:numFmt w:val="bullet"/>
+      <w:lvlText w:val=""/>
+      <w:lvlJc w:val="left"/>
+      <w:pPr>
+        <w:ind w:left="2160" w:hanging="360"/>
+      </w:pPr>
+      <w:rPr>
+        <w:rFonts w:ascii="Wingdings" w:hAnsi="Wingdings" w:hint="default"/>
+      </w:rPr>
+    </w:lvl>
+    <w:lvl w:ilvl="3" w:tplc="04090001" w:tentative="1">
+      <w:start w:val="1"/>
+      <w:numFmt w:val="bullet"/>
+      <w:lvlText w:val=""/>
+      <w:lvlJc w:val="left"/>
+      <w:pPr>
+        <w:ind w:left="2880" w:hanging="360"/>
+      </w:pPr>
+      <w:rPr>
+        <w:rFonts w:ascii="Symbol" w:hAnsi="Symbol" w:hint="default"/>
+      </w:rPr>
+    </w:lvl>
+    <w:lvl w:ilvl="4" w:tplc="04090003" w:tentative="1">
+      <w:start w:val="1"/>
+      <w:numFmt w:val="bullet"/>
+      <w:lvlText w:val="o"/>
+      <w:lvlJc w:val="left"/>
+      <w:pPr>
+        <w:ind w:left="3600" w:hanging="360"/>
+      </w:pPr>
+      <w:rPr>
+        <w:rFonts w:ascii="Courier New" w:hAnsi="Courier New" w:cs="Courier New" w:hint="default"/>
+      </w:rPr>
+    </w:lvl>
+    <w:lvl w:ilvl="5" w:tplc="04090005" w:tentative="1">
+      <w:start w:val="1"/>
+      <w:numFmt w:val="bullet"/>
+      <w:lvlText w:val=""/>
+      <w:lvlJc w:val="left"/>
+      <w:pPr>
+        <w:ind w:left="4320" w:hanging="360"/>
+      </w:pPr>
+      <w:rPr>
+        <w:rFonts w:ascii="Wingdings" w:hAnsi="Wingdings" w:hint="default"/>
+      </w:rPr>
+    </w:lvl>
+    <w:lvl w:ilvl="6" w:tplc="04090001" w:tentative="1">
+      <w:start w:val="1"/>
+      <w:numFmt w:val="bullet"/>
+      <w:lvlText w:val=""/>
+      <w:lvlJc w:val="left"/>
+      <w:pPr>
+        <w:ind w:left="5040" w:hanging="360"/>
+      </w:pPr>
+      <w:rPr>
+        <w:rFonts w:ascii="Symbol" w:hAnsi="Symbol" w:hint="default"/>
+      </w:rPr>
+    </w:lvl>
+    <w:lvl w:ilvl="7" w:tplc="04090003" w:tentative="1">
+      <w:start w:val="1"/>
+      <w:numFmt w:val="bullet"/>
+      <w:lvlText w:val="o"/>
+      <w:lvlJc w:val="left"/>
+      <w:pPr>
+        <w:ind w:left="5760" w:hanging="360"/>
+      </w:pPr>
+      <w:rPr>
+        <w:rFonts w:ascii="Courier New" w:hAnsi="Courier New" w:cs="Courier New" w:hint="default"/>
+      </w:rPr>
+    </w:lvl>
+    <w:lvl w:ilvl="8" w:tplc="04090005" w:tentative="1">
+      <w:start w:val="1"/>
+      <w:numFmt w:val="bullet"/>
+      <w:lvlText w:val=""/>
+      <w:lvlJc w:val="left"/>
+      <w:pPr>
+        <w:ind w:left="6480" w:hanging="360"/>
+      </w:pPr>
+      <w:rPr>
+        <w:rFonts w:ascii="Wingdings" w:hAnsi="Wingdings" w:hint="default"/>
+      </w:rPr>
+    </w:lvl>
+  </w:abstractNum>
+  <w:abstractNum w:abstractNumId="1">
+    <w:nsid w:val="09A22C04"/>
+    <w:multiLevelType w:val="hybridMultilevel"/>
+    <w:tmpl w:val="BE986768"/>
+    <w:lvl w:ilvl="0" w:tplc="12188B74">
+      <w:start w:val="1"/>
+      <w:numFmt w:val="bullet"/>
+      <w:lvlText w:val=""/>
+      <w:lvlJc w:val="left"/>
+      <w:pPr>
+        <w:ind w:left="720" w:hanging="360"/>
+      </w:pPr>
+      <w:rPr>
+        <w:rFonts w:ascii="Symbol" w:hAnsi="Symbol" w:hint="default"/>
+      </w:rPr>
+    </w:lvl>
+    <w:lvl w:ilvl="1" w:tplc="04090003" w:tentative="1">
+      <w:start w:val="1"/>
+      <w:numFmt w:val="bullet"/>
+      <w:lvlText w:val="o"/>
+      <w:lvlJc w:val="left"/>
+      <w:pPr>
+        <w:ind w:left="1440" w:hanging="360"/>
+      </w:pPr>
+      <w:rPr>
+        <w:rFonts w:ascii="Courier New" w:hAnsi="Courier New" w:cs="Courier New" w:hint="default"/>
+      </w:rPr>
+    </w:lvl>
+    <w:lvl w:ilvl="2" w:tplc="04090005" w:tentative="1">
+      <w:start w:val="1"/>
+      <w:numFmt w:val="bullet"/>
+      <w:lvlText w:val=""/>
+      <w:lvlJc w:val="left"/>
+      <w:pPr>
+        <w:ind w:left="2160" w:hanging="360"/>
+      </w:pPr>
+      <w:rPr>
+        <w:rFonts w:ascii="Wingdings" w:hAnsi="Wingdings" w:hint="default"/>
+      </w:rPr>
+    </w:lvl>
+    <w:lvl w:ilvl="3" w:tplc="04090001" w:tentative="1">
+      <w:start w:val="1"/>
+      <w:numFmt w:val="bullet"/>
+      <w:lvlText w:val=""/>
+      <w:lvlJc w:val="left"/>
+      <w:pPr>
+        <w:ind w:left="2880" w:hanging="360"/>
+      </w:pPr>
+      <w:rPr>
+        <w:rFonts w:ascii="Symbol" w:hAnsi="Symbol" w:hint="default"/>
+      </w:rPr>
+    </w:lvl>
+    <w:lvl w:ilvl="4" w:tplc="04090003" w:tentative="1">
+      <w:start w:val="1"/>
+      <w:numFmt w:val="bullet"/>
+      <w:lvlText w:val="o"/>
+      <w:lvlJc w:val="left"/>
+      <w:pPr>
+        <w:ind w:left="3600" w:hanging="360"/>
+      </w:pPr>
+      <w:rPr>
+        <w:rFonts w:ascii="Courier New" w:hAnsi="Courier New" w:cs="Courier New" w:hint="default"/>
+      </w:rPr>
+    </w:lvl>
+    <w:lvl w:ilvl="5" w:tplc="04090005" w:tentative="1">
+      <w:start w:val="1"/>
+      <w:numFmt w:val="bullet"/>
+      <w:lvlText w:val=""/>
+      <w:lvlJc w:val="left"/>
+      <w:pPr>
+        <w:ind w:left="4320" w:hanging="360"/>
+      </w:pPr>
+      <w:rPr>
+        <w:rFonts w:ascii="Wingdings" w:hAnsi="Wingdings" w:hint="default"/>
+      </w:rPr>
+    </w:lvl>
+    <w:lvl w:ilvl="6" w:tplc="04090001" w:tentative="1">
+      <w:start w:val="1"/>
+      <w:numFmt w:val="bullet"/>
+      <w:lvlText w:val=""/>
+      <w:lvlJc w:val="left"/>
+      <w:pPr>
+        <w:ind w:left="5040" w:hanging="360"/>
+      </w:pPr>
+      <w:rPr>
+        <w:rFonts w:ascii="Symbol" w:hAnsi="Symbol" w:hint="default"/>
+      </w:rPr>
+    </w:lvl>
+    <w:lvl w:ilvl="7" w:tplc="04090003" w:tentative="1">
+      <w:start w:val="1"/>
+      <w:numFmt w:val="bullet"/>
+      <w:lvlText w:val="o"/>
+      <w:lvlJc w:val="left"/>
+      <w:pPr>
+        <w:ind w:left="5760" w:hanging="360"/>
+      </w:pPr>
+      <w:rPr>
+        <w:rFonts w:ascii="Courier New" w:hAnsi="Courier New" w:cs="Courier New" w:hint="default"/>
+      </w:rPr>
+    </w:lvl>
+    <w:lvl w:ilvl="8" w:tplc="04090005" w:tentative="1">
+      <w:start w:val="1"/>
+      <w:numFmt w:val="bullet"/>
+      <w:lvlText w:val=""/>
+      <w:lvlJc w:val="left"/>
+      <w:pPr>
+        <w:ind w:left="6480" w:hanging="360"/>
+      </w:pPr>
+      <w:rPr>
+        <w:rFonts w:ascii="Wingdings" w:hAnsi="Wingdings" w:hint="default"/>
+      </w:rPr>
+    </w:lvl>
+  </w:abstractNum>
+  <w:abstractNum w:abstractNumId="2">
     <w:nsid w:val="0DA05D17"/>
     <w:multiLevelType w:val="hybridMultilevel"/>
-    <w:tmpl w:val="13CE4480"/>
+    <w:tmpl w:val="66B24188"/>
     <w:lvl w:ilvl="0" w:tplc="0AD2961C">
       <w:start w:val="1"/>
       <w:numFmt w:val="lowerLetter"/>
@@ -2079,7 +5585,7 @@
       </w:pPr>
     </w:lvl>
   </w:abstractNum>
-  <w:abstractNum w:abstractNumId="1">
+  <w:abstractNum w:abstractNumId="3">
     <w:nsid w:val="13206DE5"/>
     <w:multiLevelType w:val="hybridMultilevel"/>
     <w:tmpl w:val="8B94520E"/>
@@ -2192,7 +5698,7 @@
       </w:rPr>
     </w:lvl>
   </w:abstractNum>
-  <w:abstractNum w:abstractNumId="2">
+  <w:abstractNum w:abstractNumId="4">
     <w:nsid w:val="25AE33A4"/>
     <w:multiLevelType w:val="hybridMultilevel"/>
     <w:tmpl w:val="C8F4CDAC"/>
@@ -2279,7 +5785,7 @@
       </w:pPr>
     </w:lvl>
   </w:abstractNum>
-  <w:abstractNum w:abstractNumId="3">
+  <w:abstractNum w:abstractNumId="5">
     <w:nsid w:val="35F820C1"/>
     <w:multiLevelType w:val="hybridMultilevel"/>
     <w:tmpl w:val="9EE8CA74"/>
@@ -2392,7 +5898,7 @@
       </w:rPr>
     </w:lvl>
   </w:abstractNum>
-  <w:abstractNum w:abstractNumId="4">
+  <w:abstractNum w:abstractNumId="6">
     <w:nsid w:val="38635C43"/>
     <w:multiLevelType w:val="hybridMultilevel"/>
     <w:tmpl w:val="7B40B752"/>
@@ -2505,7 +6011,7 @@
       </w:rPr>
     </w:lvl>
   </w:abstractNum>
-  <w:abstractNum w:abstractNumId="5">
+  <w:abstractNum w:abstractNumId="7">
     <w:nsid w:val="3D2E5A8E"/>
     <w:multiLevelType w:val="hybridMultilevel"/>
     <w:tmpl w:val="914457CA"/>
@@ -2618,7 +6124,120 @@
       </w:rPr>
     </w:lvl>
   </w:abstractNum>
-  <w:abstractNum w:abstractNumId="6">
+  <w:abstractNum w:abstractNumId="8">
+    <w:nsid w:val="526C4C05"/>
+    <w:multiLevelType w:val="hybridMultilevel"/>
+    <w:tmpl w:val="450A0204"/>
+    <w:lvl w:ilvl="0" w:tplc="12188B74">
+      <w:start w:val="1"/>
+      <w:numFmt w:val="bullet"/>
+      <w:lvlText w:val=""/>
+      <w:lvlJc w:val="left"/>
+      <w:pPr>
+        <w:ind w:left="720" w:hanging="360"/>
+      </w:pPr>
+      <w:rPr>
+        <w:rFonts w:ascii="Symbol" w:hAnsi="Symbol" w:hint="default"/>
+      </w:rPr>
+    </w:lvl>
+    <w:lvl w:ilvl="1" w:tplc="04090003" w:tentative="1">
+      <w:start w:val="1"/>
+      <w:numFmt w:val="bullet"/>
+      <w:lvlText w:val="o"/>
+      <w:lvlJc w:val="left"/>
+      <w:pPr>
+        <w:ind w:left="1440" w:hanging="360"/>
+      </w:pPr>
+      <w:rPr>
+        <w:rFonts w:ascii="Courier New" w:hAnsi="Courier New" w:cs="Courier New" w:hint="default"/>
+      </w:rPr>
+    </w:lvl>
+    <w:lvl w:ilvl="2" w:tplc="04090005" w:tentative="1">
+      <w:start w:val="1"/>
+      <w:numFmt w:val="bullet"/>
+      <w:lvlText w:val=""/>
+      <w:lvlJc w:val="left"/>
+      <w:pPr>
+        <w:ind w:left="2160" w:hanging="360"/>
+      </w:pPr>
+      <w:rPr>
+        <w:rFonts w:ascii="Wingdings" w:hAnsi="Wingdings" w:hint="default"/>
+      </w:rPr>
+    </w:lvl>
+    <w:lvl w:ilvl="3" w:tplc="04090001" w:tentative="1">
+      <w:start w:val="1"/>
+      <w:numFmt w:val="bullet"/>
+      <w:lvlText w:val=""/>
+      <w:lvlJc w:val="left"/>
+      <w:pPr>
+        <w:ind w:left="2880" w:hanging="360"/>
+      </w:pPr>
+      <w:rPr>
+        <w:rFonts w:ascii="Symbol" w:hAnsi="Symbol" w:hint="default"/>
+      </w:rPr>
+    </w:lvl>
+    <w:lvl w:ilvl="4" w:tplc="04090003" w:tentative="1">
+      <w:start w:val="1"/>
+      <w:numFmt w:val="bullet"/>
+      <w:lvlText w:val="o"/>
+      <w:lvlJc w:val="left"/>
+      <w:pPr>
+        <w:ind w:left="3600" w:hanging="360"/>
+      </w:pPr>
+      <w:rPr>
+        <w:rFonts w:ascii="Courier New" w:hAnsi="Courier New" w:cs="Courier New" w:hint="default"/>
+      </w:rPr>
+    </w:lvl>
+    <w:lvl w:ilvl="5" w:tplc="04090005" w:tentative="1">
+      <w:start w:val="1"/>
+      <w:numFmt w:val="bullet"/>
+      <w:lvlText w:val=""/>
+      <w:lvlJc w:val="left"/>
+      <w:pPr>
+        <w:ind w:left="4320" w:hanging="360"/>
+      </w:pPr>
+      <w:rPr>
+        <w:rFonts w:ascii="Wingdings" w:hAnsi="Wingdings" w:hint="default"/>
+      </w:rPr>
+    </w:lvl>
+    <w:lvl w:ilvl="6" w:tplc="04090001" w:tentative="1">
+      <w:start w:val="1"/>
+      <w:numFmt w:val="bullet"/>
+      <w:lvlText w:val=""/>
+      <w:lvlJc w:val="left"/>
+      <w:pPr>
+        <w:ind w:left="5040" w:hanging="360"/>
+      </w:pPr>
+      <w:rPr>
+        <w:rFonts w:ascii="Symbol" w:hAnsi="Symbol" w:hint="default"/>
+      </w:rPr>
+    </w:lvl>
+    <w:lvl w:ilvl="7" w:tplc="04090003" w:tentative="1">
+      <w:start w:val="1"/>
+      <w:numFmt w:val="bullet"/>
+      <w:lvlText w:val="o"/>
+      <w:lvlJc w:val="left"/>
+      <w:pPr>
+        <w:ind w:left="5760" w:hanging="360"/>
+      </w:pPr>
+      <w:rPr>
+        <w:rFonts w:ascii="Courier New" w:hAnsi="Courier New" w:cs="Courier New" w:hint="default"/>
+      </w:rPr>
+    </w:lvl>
+    <w:lvl w:ilvl="8" w:tplc="04090005" w:tentative="1">
+      <w:start w:val="1"/>
+      <w:numFmt w:val="bullet"/>
+      <w:lvlText w:val=""/>
+      <w:lvlJc w:val="left"/>
+      <w:pPr>
+        <w:ind w:left="6480" w:hanging="360"/>
+      </w:pPr>
+      <w:rPr>
+        <w:rFonts w:ascii="Wingdings" w:hAnsi="Wingdings" w:hint="default"/>
+      </w:rPr>
+    </w:lvl>
+  </w:abstractNum>
+  <w:abstractNum w:abstractNumId="9">
     <w:nsid w:val="57564A7F"/>
     <w:multiLevelType w:val="hybridMultilevel"/>
     <w:tmpl w:val="73B081FE"/>
@@ -2731,7 +6350,120 @@
       </w:rPr>
     </w:lvl>
   </w:abstractNum>
-  <w:abstractNum w:abstractNumId="7">
+  <w:abstractNum w:abstractNumId="10">
+    <w:nsid w:val="59A7354A"/>
+    <w:multiLevelType w:val="hybridMultilevel"/>
+    <w:tmpl w:val="263055FC"/>
+    <w:lvl w:ilvl="0" w:tplc="12188B74">
+      <w:start w:val="1"/>
+      <w:numFmt w:val="bullet"/>
+      <w:lvlText w:val=""/>
+      <w:lvlJc w:val="left"/>
+      <w:pPr>
+        <w:ind w:left="720" w:hanging="360"/>
+      </w:pPr>
+      <w:rPr>
+        <w:rFonts w:ascii="Symbol" w:hAnsi="Symbol" w:hint="default"/>
+      </w:rPr>
+    </w:lvl>
+    <w:lvl w:ilvl="1" w:tplc="04090003" w:tentative="1">
+      <w:start w:val="1"/>
+      <w:numFmt w:val="bullet"/>
+      <w:lvlText w:val="o"/>
+      <w:lvlJc w:val="left"/>
+      <w:pPr>
+        <w:ind w:left="1440" w:hanging="360"/>
+      </w:pPr>
+      <w:rPr>
+        <w:rFonts w:ascii="Courier New" w:hAnsi="Courier New" w:cs="Courier New" w:hint="default"/>
+      </w:rPr>
+    </w:lvl>
+    <w:lvl w:ilvl="2" w:tplc="04090005" w:tentative="1">
+      <w:start w:val="1"/>
+      <w:numFmt w:val="bullet"/>
+      <w:lvlText w:val=""/>
+      <w:lvlJc w:val="left"/>
+      <w:pPr>
+        <w:ind w:left="2160" w:hanging="360"/>
+      </w:pPr>
+      <w:rPr>
+        <w:rFonts w:ascii="Wingdings" w:hAnsi="Wingdings" w:hint="default"/>
+      </w:rPr>
+    </w:lvl>
+    <w:lvl w:ilvl="3" w:tplc="04090001" w:tentative="1">
+      <w:start w:val="1"/>
+      <w:numFmt w:val="bullet"/>
+      <w:lvlText w:val=""/>
+      <w:lvlJc w:val="left"/>
+      <w:pPr>
+        <w:ind w:left="2880" w:hanging="360"/>
+      </w:pPr>
+      <w:rPr>
+        <w:rFonts w:ascii="Symbol" w:hAnsi="Symbol" w:hint="default"/>
+      </w:rPr>
+    </w:lvl>
+    <w:lvl w:ilvl="4" w:tplc="04090003" w:tentative="1">
+      <w:start w:val="1"/>
+      <w:numFmt w:val="bullet"/>
+      <w:lvlText w:val="o"/>
+      <w:lvlJc w:val="left"/>
+      <w:pPr>
+        <w:ind w:left="3600" w:hanging="360"/>
+      </w:pPr>
+      <w:rPr>
+        <w:rFonts w:ascii="Courier New" w:hAnsi="Courier New" w:cs="Courier New" w:hint="default"/>
+      </w:rPr>
+    </w:lvl>
+    <w:lvl w:ilvl="5" w:tplc="04090005" w:tentative="1">
+      <w:start w:val="1"/>
+      <w:numFmt w:val="bullet"/>
+      <w:lvlText w:val=""/>
+      <w:lvlJc w:val="left"/>
+      <w:pPr>
+        <w:ind w:left="4320" w:hanging="360"/>
+      </w:pPr>
+      <w:rPr>
+        <w:rFonts w:ascii="Wingdings" w:hAnsi="Wingdings" w:hint="default"/>
+      </w:rPr>
+    </w:lvl>
+    <w:lvl w:ilvl="6" w:tplc="04090001" w:tentative="1">
+      <w:start w:val="1"/>
+      <w:numFmt w:val="bullet"/>
+      <w:lvlText w:val=""/>
+      <w:lvlJc w:val="left"/>
+      <w:pPr>
+        <w:ind w:left="5040" w:hanging="360"/>
+      </w:pPr>
+      <w:rPr>
+        <w:rFonts w:ascii="Symbol" w:hAnsi="Symbol" w:hint="default"/>
+      </w:rPr>
+    </w:lvl>
+    <w:lvl w:ilvl="7" w:tplc="04090003" w:tentative="1">
+      <w:start w:val="1"/>
+      <w:numFmt w:val="bullet"/>
+      <w:lvlText w:val="o"/>
+      <w:lvlJc w:val="left"/>
+      <w:pPr>
+        <w:ind w:left="5760" w:hanging="360"/>
+      </w:pPr>
+      <w:rPr>
+        <w:rFonts w:ascii="Courier New" w:hAnsi="Courier New" w:cs="Courier New" w:hint="default"/>
+      </w:rPr>
+    </w:lvl>
+    <w:lvl w:ilvl="8" w:tplc="04090005" w:tentative="1">
+      <w:start w:val="1"/>
+      <w:numFmt w:val="bullet"/>
+      <w:lvlText w:val=""/>
+      <w:lvlJc w:val="left"/>
+      <w:pPr>
+        <w:ind w:left="6480" w:hanging="360"/>
+      </w:pPr>
+      <w:rPr>
+        <w:rFonts w:ascii="Wingdings" w:hAnsi="Wingdings" w:hint="default"/>
+      </w:rPr>
+    </w:lvl>
+  </w:abstractNum>
+  <w:abstractNum w:abstractNumId="11">
     <w:nsid w:val="5FC25AC1"/>
     <w:multiLevelType w:val="hybridMultilevel"/>
     <w:tmpl w:val="B0367DE0"/>
@@ -2844,7 +6576,7 @@
       </w:rPr>
     </w:lvl>
   </w:abstractNum>
-  <w:abstractNum w:abstractNumId="8">
+  <w:abstractNum w:abstractNumId="12">
     <w:nsid w:val="603F27C6"/>
     <w:multiLevelType w:val="hybridMultilevel"/>
     <w:tmpl w:val="3738ADE2"/>
@@ -2957,38 +6689,175 @@
       </w:rPr>
     </w:lvl>
   </w:abstractNum>
+  <w:abstractNum w:abstractNumId="13">
+    <w:nsid w:val="77DA2C0B"/>
+    <w:multiLevelType w:val="hybridMultilevel"/>
+    <w:tmpl w:val="D3948542"/>
+    <w:lvl w:ilvl="0" w:tplc="12188B74">
+      <w:start w:val="1"/>
+      <w:numFmt w:val="bullet"/>
+      <w:lvlText w:val=""/>
+      <w:lvlJc w:val="left"/>
+      <w:pPr>
+        <w:ind w:left="720" w:hanging="360"/>
+      </w:pPr>
+      <w:rPr>
+        <w:rFonts w:ascii="Symbol" w:hAnsi="Symbol" w:hint="default"/>
+      </w:rPr>
+    </w:lvl>
+    <w:lvl w:ilvl="1" w:tplc="04090003" w:tentative="1">
+      <w:start w:val="1"/>
+      <w:numFmt w:val="bullet"/>
+      <w:lvlText w:val="o"/>
+      <w:lvlJc w:val="left"/>
+      <w:pPr>
+        <w:ind w:left="1440" w:hanging="360"/>
+      </w:pPr>
+      <w:rPr>
+        <w:rFonts w:ascii="Courier New" w:hAnsi="Courier New" w:cs="Courier New" w:hint="default"/>
+      </w:rPr>
+    </w:lvl>
+    <w:lvl w:ilvl="2" w:tplc="04090005" w:tentative="1">
+      <w:start w:val="1"/>
+      <w:numFmt w:val="bullet"/>
+      <w:lvlText w:val=""/>
+      <w:lvlJc w:val="left"/>
+      <w:pPr>
+        <w:ind w:left="2160" w:hanging="360"/>
+      </w:pPr>
+      <w:rPr>
+        <w:rFonts w:ascii="Wingdings" w:hAnsi="Wingdings" w:hint="default"/>
+      </w:rPr>
+    </w:lvl>
+    <w:lvl w:ilvl="3" w:tplc="04090001" w:tentative="1">
+      <w:start w:val="1"/>
+      <w:numFmt w:val="bullet"/>
+      <w:lvlText w:val=""/>
+      <w:lvlJc w:val="left"/>
+      <w:pPr>
+        <w:ind w:left="2880" w:hanging="360"/>
+      </w:pPr>
+      <w:rPr>
+        <w:rFonts w:ascii="Symbol" w:hAnsi="Symbol" w:hint="default"/>
+      </w:rPr>
+    </w:lvl>
+    <w:lvl w:ilvl="4" w:tplc="04090003" w:tentative="1">
+      <w:start w:val="1"/>
+      <w:numFmt w:val="bullet"/>
+      <w:lvlText w:val="o"/>
+      <w:lvlJc w:val="left"/>
+      <w:pPr>
+        <w:ind w:left="3600" w:hanging="360"/>
+      </w:pPr>
+      <w:rPr>
+        <w:rFonts w:ascii="Courier New" w:hAnsi="Courier New" w:cs="Courier New" w:hint="default"/>
+      </w:rPr>
+    </w:lvl>
+    <w:lvl w:ilvl="5" w:tplc="04090005" w:tentative="1">
+      <w:start w:val="1"/>
+      <w:numFmt w:val="bullet"/>
+      <w:lvlText w:val=""/>
+      <w:lvlJc w:val="left"/>
+      <w:pPr>
+        <w:ind w:left="4320" w:hanging="360"/>
+      </w:pPr>
+      <w:rPr>
+        <w:rFonts w:ascii="Wingdings" w:hAnsi="Wingdings" w:hint="default"/>
+      </w:rPr>
+    </w:lvl>
+    <w:lvl w:ilvl="6" w:tplc="04090001" w:tentative="1">
+      <w:start w:val="1"/>
+      <w:numFmt w:val="bullet"/>
+      <w:lvlText w:val=""/>
+      <w:lvlJc w:val="left"/>
+      <w:pPr>
+        <w:ind w:left="5040" w:hanging="360"/>
+      </w:pPr>
+      <w:rPr>
+        <w:rFonts w:ascii="Symbol" w:hAnsi="Symbol" w:hint="default"/>
+      </w:rPr>
+    </w:lvl>
+    <w:lvl w:ilvl="7" w:tplc="04090003" w:tentative="1">
+      <w:start w:val="1"/>
+      <w:numFmt w:val="bullet"/>
+      <w:lvlText w:val="o"/>
+      <w:lvlJc w:val="left"/>
+      <w:pPr>
+        <w:ind w:left="5760" w:hanging="360"/>
+      </w:pPr>
+      <w:rPr>
+        <w:rFonts w:ascii="Courier New" w:hAnsi="Courier New" w:cs="Courier New" w:hint="default"/>
+      </w:rPr>
+    </w:lvl>
+    <w:lvl w:ilvl="8" w:tplc="04090005" w:tentative="1">
+      <w:start w:val="1"/>
+      <w:numFmt w:val="bullet"/>
+      <w:lvlText w:val=""/>
+      <w:lvlJc w:val="left"/>
+      <w:pPr>
+        <w:ind w:left="6480" w:hanging="360"/>
+      </w:pPr>
+      <w:rPr>
+        <w:rFonts w:ascii="Wingdings" w:hAnsi="Wingdings" w:hint="default"/>
+      </w:rPr>
+    </w:lvl>
+  </w:abstractNum>
   <w:num w:numId="1">
+    <w:abstractNumId w:val="4"/>
+  </w:num>
+  <w:num w:numId="2">
+    <w:abstractNumId w:val="7"/>
+  </w:num>
+  <w:num w:numId="3">
+    <w:abstractNumId w:val="11"/>
+  </w:num>
+  <w:num w:numId="4">
+    <w:abstractNumId w:val="9"/>
+  </w:num>
+  <w:num w:numId="5">
     <w:abstractNumId w:val="2"/>
   </w:num>
-  <w:num w:numId="2">
+  <w:num w:numId="6">
+    <w:abstractNumId w:val="3"/>
+  </w:num>
+  <w:num w:numId="7">
+    <w:abstractNumId w:val="12"/>
+  </w:num>
+  <w:num w:numId="8">
     <w:abstractNumId w:val="5"/>
   </w:num>
-  <w:num w:numId="3">
-    <w:abstractNumId w:val="7"/>
-  </w:num>
-  <w:num w:numId="4">
-    <w:abstractNumId w:val="6"/>
-  </w:num>
-  <w:num w:numId="5">
-    <w:abstractNumId w:val="0"/>
-  </w:num>
-  <w:num w:numId="6">
-    <w:abstractNumId w:val="1"/>
-  </w:num>
-  <w:num w:numId="7">
-    <w:abstractNumId w:val="8"/>
-  </w:num>
-  <w:num w:numId="8">
-    <w:abstractNumId w:val="3"/>
-  </w:num>
   <w:num w:numId="9">
-    <w:abstractNumId w:val="0"/>
+    <w:abstractNumId w:val="2"/>
     <w:lvlOverride w:ilvl="0">
       <w:startOverride w:val="1"/>
     </w:lvlOverride>
   </w:num>
   <w:num w:numId="10">
-    <w:abstractNumId w:val="4"/>
+    <w:abstractNumId w:val="6"/>
+  </w:num>
+  <w:num w:numId="11">
+    <w:abstractNumId w:val="0"/>
+  </w:num>
+  <w:num w:numId="12">
+    <w:abstractNumId w:val="8"/>
+  </w:num>
+  <w:num w:numId="13">
+    <w:abstractNumId w:val="2"/>
+  </w:num>
+  <w:num w:numId="14">
+    <w:abstractNumId w:val="2"/>
+    <w:lvlOverride w:ilvl="0">
+      <w:startOverride w:val="1"/>
+    </w:lvlOverride>
+  </w:num>
+  <w:num w:numId="15">
+    <w:abstractNumId w:val="10"/>
+  </w:num>
+  <w:num w:numId="16">
+    <w:abstractNumId w:val="1"/>
+  </w:num>
+  <w:num w:numId="17">
+    <w:abstractNumId w:val="13"/>
   </w:num>
 </w:numbering>
 </file>
@@ -3426,10 +7295,9 @@
       <w:keepNext/>
       <w:keepLines/>
       <w:numPr>
-        <w:numId w:val="5"/>
+        <w:numId w:val="13"/>
       </w:numPr>
       <w:spacing w:before="40" w:after="0"/>
-      <w:ind w:left="1080"/>
       <w:outlineLvl w:val="1"/>
     </w:pPr>
     <w:rPr>

</xml_diff>

<commit_message>
Jasmine Javascript testing framework documents
</commit_message>
<xml_diff>
--- a/Ebooks/QUnit/QUnit fundamentals.docx
+++ b/Ebooks/QUnit/QUnit fundamentals.docx
@@ -1623,6 +1623,8 @@
       <w:r>
         <w:t xml:space="preserve"> function.</w:t>
       </w:r>
+      <w:bookmarkStart w:id="0" w:name="_GoBack"/>
+      <w:bookmarkEnd w:id="0"/>
     </w:p>
     <w:p>
       <w:r>
@@ -2419,6 +2421,7 @@
     </w:p>
     <w:p>
       <w:r>
+        <w:lastRenderedPageBreak/>
         <w:t>Structure:</w:t>
       </w:r>
     </w:p>
@@ -2427,7 +2430,6 @@
         <w:pStyle w:val="Codesample"/>
       </w:pPr>
       <w:r>
-        <w:lastRenderedPageBreak/>
         <w:t>notProp</w:t>
       </w:r>
       <w:r>
@@ -3896,10 +3898,7 @@
         <w:t>result</w:t>
       </w:r>
       <w:r>
-        <w:t xml:space="preserve">: boolean, the </w:t>
-      </w:r>
-      <w:r>
-        <w:t>result of an assertion, true means passed, false means failed.</w:t>
+        <w:t>: boolean, the result of an assertion, true means passed, false means failed.</w:t>
       </w:r>
     </w:p>
     <w:p>
@@ -3956,16 +3955,7 @@
         <w:t>message</w:t>
       </w:r>
       <w:r>
-        <w:t xml:space="preserve">: </w:t>
-      </w:r>
-      <w:r>
-        <w:t>String</w:t>
-      </w:r>
-      <w:r>
-        <w:t xml:space="preserve">, </w:t>
-      </w:r>
-      <w:r>
-        <w:t>parameter of assertion.</w:t>
+        <w:t>: String, parameter of assertion.</w:t>
       </w:r>
     </w:p>
     <w:p>
@@ -3987,16 +3977,7 @@
         <w:t>source</w:t>
       </w:r>
       <w:r>
-        <w:t xml:space="preserve">: </w:t>
-      </w:r>
-      <w:r>
-        <w:t>String</w:t>
-      </w:r>
-      <w:r>
-        <w:t>, t</w:t>
-      </w:r>
-      <w:r>
-        <w:t>he associated stacktrace, either from an exception or pointing to the source of the assertion. Depend</w:t>
+        <w:t>: String, the associated stacktrace, either from an exception or pointing to the source of the assertion. Depend</w:t>
       </w:r>
       <w:r>
         <w:t>ing</w:t>
@@ -4306,13 +4287,7 @@
         <w:pStyle w:val="Heading1"/>
       </w:pPr>
       <w:r>
-        <w:t>Callbacks – QUnit.test</w:t>
-      </w:r>
-      <w:r>
-        <w:t>Done</w:t>
-      </w:r>
-      <w:r>
-        <w:t xml:space="preserve"> function</w:t>
+        <w:t>Callbacks – QUnit.testDone function</w:t>
       </w:r>
     </w:p>
     <w:p>
@@ -4382,10 +4357,7 @@
         <w:t>name</w:t>
       </w:r>
       <w:r>
-        <w:t xml:space="preserve">: String, the </w:t>
-      </w:r>
-      <w:r>
-        <w:t>test name</w:t>
+        <w:t>: String, the test name</w:t>
       </w:r>
     </w:p>
     <w:p>
@@ -4584,13 +4556,7 @@
       </w:pPr>
       <w:r>
         <w:lastRenderedPageBreak/>
-        <w:t>Callbacks – QUnit.</w:t>
-      </w:r>
-      <w:r>
-        <w:t>moduleStart</w:t>
-      </w:r>
-      <w:r>
-        <w:t xml:space="preserve"> function</w:t>
+        <w:t>Callbacks – QUnit.moduleStart function</w:t>
       </w:r>
     </w:p>
     <w:p>
@@ -4718,13 +4684,7 @@
         <w:pStyle w:val="Heading1"/>
       </w:pPr>
       <w:r>
-        <w:t>Callbacks – QUnit.</w:t>
-      </w:r>
-      <w:r>
-        <w:t>module</w:t>
-      </w:r>
-      <w:r>
-        <w:t>Done function</w:t>
+        <w:t>Callbacks – QUnit.moduleDone function</w:t>
       </w:r>
     </w:p>
     <w:p>
@@ -4921,13 +4881,7 @@
         <w:pStyle w:val="Heading1"/>
       </w:pPr>
       <w:r>
-        <w:t>Callbacks – QUnit.</w:t>
-      </w:r>
-      <w:r>
-        <w:t>begin</w:t>
-      </w:r>
-      <w:r>
-        <w:t xml:space="preserve"> function</w:t>
+        <w:t>Callbacks – QUnit.begin function</w:t>
       </w:r>
     </w:p>
     <w:p>
@@ -5055,13 +5009,7 @@
         <w:pStyle w:val="Heading1"/>
       </w:pPr>
       <w:r>
-        <w:t>Callbacks – QUnit.</w:t>
-      </w:r>
-      <w:r>
-        <w:t>done</w:t>
-      </w:r>
-      <w:r>
-        <w:t xml:space="preserve"> function</w:t>
+        <w:t>Callbacks – QUnit.done function</w:t>
       </w:r>
     </w:p>
     <w:p>
@@ -5202,10 +5150,7 @@
         <w:t>:</w:t>
       </w:r>
       <w:r>
-        <w:t xml:space="preserve"> Number, t</w:t>
-      </w:r>
-      <w:r>
-        <w:t>he time in milliseconds it took tests to run from start to finish.</w:t>
+        <w:t xml:space="preserve"> Number, the time in milliseconds it took tests to run from start to finish.</w:t>
       </w:r>
     </w:p>
     <w:p>
@@ -5256,10 +5201,7 @@
       </w:r>
     </w:p>
     <w:p/>
-    <w:p>
-      <w:bookmarkStart w:id="0" w:name="_GoBack"/>
-      <w:bookmarkEnd w:id="0"/>
-    </w:p>
+    <w:p/>
     <w:sectPr>
       <w:pgSz w:w="12240" w:h="15840"/>
       <w:pgMar w:top="1440" w:right="1440" w:bottom="1440" w:left="1440" w:header="720" w:footer="720" w:gutter="0"/>
@@ -7438,8 +7380,14 @@
     <w:basedOn w:val="Normal"/>
     <w:link w:val="CodesampleChar"/>
     <w:qFormat/>
-    <w:rsid w:val="00676FD0"/>
+    <w:rsid w:val="001C62CC"/>
     <w:pPr>
+      <w:pBdr>
+        <w:top w:val="dashSmallGap" w:sz="4" w:space="1" w:color="auto"/>
+        <w:left w:val="dashSmallGap" w:sz="4" w:space="4" w:color="auto"/>
+        <w:bottom w:val="dashSmallGap" w:sz="4" w:space="1" w:color="auto"/>
+        <w:right w:val="dashSmallGap" w:sz="4" w:space="4" w:color="auto"/>
+      </w:pBdr>
       <w:shd w:val="clear" w:color="auto" w:fill="F7F3F3"/>
       <w:spacing w:after="120" w:line="240" w:lineRule="auto"/>
     </w:pPr>
@@ -7466,7 +7414,7 @@
     <w:name w:val="Code sample Char"/>
     <w:basedOn w:val="DefaultParagraphFont"/>
     <w:link w:val="Codesample"/>
-    <w:rsid w:val="00676FD0"/>
+    <w:rsid w:val="001C62CC"/>
     <w:rPr>
       <w:rFonts w:ascii="Consolas" w:hAnsi="Consolas"/>
       <w:sz w:val="18"/>

</xml_diff>